<commit_message>
a sochou se nyni stal i on sam
</commit_message>
<xml_diff>
--- a/Kde končí stromy a začínají hvězdy.docx
+++ b/Kde končí stromy a začínají hvězdy.docx
@@ -2,72 +2,6 @@
 <file path=word/document.xml><?xml version="1.0" encoding="utf-8"?>
 <w:document xmlns:wpc="http://schemas.microsoft.com/office/word/2010/wordprocessingCanvas" xmlns:cx="http://schemas.microsoft.com/office/drawing/2014/chartex" xmlns:cx1="http://schemas.microsoft.com/office/drawing/2015/9/8/chartex" xmlns:cx2="http://schemas.microsoft.com/office/drawing/2015/10/21/chartex" xmlns:cx3="http://schemas.microsoft.com/office/drawing/2016/5/9/chartex" xmlns:cx4="http://schemas.microsoft.com/office/drawing/2016/5/10/chartex" xmlns:cx5="http://schemas.microsoft.com/office/drawing/2016/5/11/chartex" xmlns:cx6="http://schemas.microsoft.com/office/drawing/2016/5/12/chartex" xmlns:cx7="http://schemas.microsoft.com/office/drawing/2016/5/13/chartex" xmlns:cx8="http://schemas.microsoft.com/office/drawing/2016/5/14/chartex" xmlns:mc="http://schemas.openxmlformats.org/markup-compatibility/2006" xmlns:aink="http://schemas.microsoft.com/office/drawing/2016/ink" xmlns:am3d="http://schemas.microsoft.com/office/drawing/2017/model3d" xmlns:o="urn:schemas-microsoft-com:office:office" xmlns:r="http://schemas.openxmlformats.org/officeDocument/2006/relationships" xmlns:m="http://schemas.openxmlformats.org/officeDocument/2006/math" xmlns:v="urn:schemas-microsoft-com:vml" xmlns:wp14="http://schemas.microsoft.com/office/word/2010/wordprocessingDrawing" xmlns:wp="http://schemas.openxmlformats.org/drawingml/2006/wordprocessingDrawing" xmlns:w10="urn:schemas-microsoft-com:office:word" xmlns:w="http://schemas.openxmlformats.org/wordprocessingml/2006/main" xmlns:w14="http://schemas.microsoft.com/office/word/2010/wordml" xmlns:w15="http://schemas.microsoft.com/office/word/2012/wordml" xmlns:w16cex="http://schemas.microsoft.com/office/word/2018/wordml/cex" xmlns:w16cid="http://schemas.microsoft.com/office/word/2016/wordml/cid" xmlns:w16="http://schemas.microsoft.com/office/word/2018/wordml" xmlns:w16sdtdh="http://schemas.microsoft.com/office/word/2020/wordml/sdtdatahash" xmlns:w16se="http://schemas.microsoft.com/office/word/2015/wordml/symex" xmlns:wpg="http://schemas.microsoft.com/office/word/2010/wordprocessingGroup" xmlns:wpi="http://schemas.microsoft.com/office/word/2010/wordprocessingInk" xmlns:wne="http://schemas.microsoft.com/office/word/2006/wordml" xmlns:wps="http://schemas.microsoft.com/office/word/2010/wordprocessingShape" mc:Ignorable="w14 w15 w16se w16cid w16 w16cex w16sdtdh wp14">
   <w:body>
-    <w:p>
-      <w:pPr>
-        <w:spacing w:after="0" w:line="240" w:lineRule="auto"/>
-        <w:rPr>
-          <w:rFonts w:ascii="Times New Roman" w:eastAsia="Times New Roman" w:hAnsi="Times New Roman" w:cs="Times New Roman"/>
-          <w:color w:val="000000"/>
-          <w:sz w:val="96"/>
-          <w:szCs w:val="96"/>
-          <w:lang w:eastAsia="cs-CZ"/>
-        </w:rPr>
-      </w:pPr>
-    </w:p>
-    <w:p>
-      <w:pPr>
-        <w:spacing w:after="0" w:line="240" w:lineRule="auto"/>
-        <w:rPr>
-          <w:rFonts w:ascii="Times New Roman" w:eastAsia="Times New Roman" w:hAnsi="Times New Roman" w:cs="Times New Roman"/>
-          <w:sz w:val="32"/>
-          <w:szCs w:val="32"/>
-          <w:lang w:eastAsia="cs-CZ"/>
-        </w:rPr>
-      </w:pPr>
-    </w:p>
-    <w:p>
-      <w:pPr>
-        <w:rPr>
-          <w:rFonts w:ascii="Times New Roman" w:eastAsia="Times New Roman" w:hAnsi="Times New Roman" w:cs="Times New Roman"/>
-          <w:color w:val="000000"/>
-          <w:sz w:val="32"/>
-          <w:szCs w:val="32"/>
-          <w:lang w:eastAsia="cs-CZ"/>
-        </w:rPr>
-      </w:pPr>
-      <w:r>
-        <w:rPr>
-          <w:rFonts w:ascii="Times New Roman" w:eastAsia="Times New Roman" w:hAnsi="Times New Roman" w:cs="Times New Roman"/>
-          <w:color w:val="000000"/>
-          <w:sz w:val="32"/>
-          <w:szCs w:val="32"/>
-          <w:lang w:eastAsia="cs-CZ"/>
-        </w:rPr>
-        <w:br w:type="page"/>
-      </w:r>
-    </w:p>
-    <w:p>
-      <w:pPr>
-        <w:rPr>
-          <w:rFonts w:ascii="Times New Roman" w:eastAsia="Times New Roman" w:hAnsi="Times New Roman" w:cs="Times New Roman"/>
-          <w:color w:val="000000"/>
-          <w:sz w:val="32"/>
-          <w:szCs w:val="32"/>
-          <w:lang w:eastAsia="cs-CZ"/>
-        </w:rPr>
-      </w:pPr>
-      <w:r>
-        <w:rPr>
-          <w:rFonts w:ascii="Times New Roman" w:eastAsia="Times New Roman" w:hAnsi="Times New Roman" w:cs="Times New Roman"/>
-          <w:color w:val="000000"/>
-          <w:sz w:val="32"/>
-          <w:szCs w:val="32"/>
-          <w:lang w:eastAsia="cs-CZ"/>
-        </w:rPr>
-        <w:lastRenderedPageBreak/>
-        <w:br w:type="page"/>
-      </w:r>
-    </w:p>
     <w:sdt>
       <w:sdtPr>
         <w:rPr>
@@ -664,7 +598,7 @@
                 <w:noProof/>
                 <w:webHidden/>
               </w:rPr>
-              <w:t>16</w:t>
+              <w:t>17</w:t>
             </w:r>
             <w:r>
               <w:rPr>
@@ -734,7 +668,7 @@
                 <w:noProof/>
                 <w:webHidden/>
               </w:rPr>
-              <w:t>18</w:t>
+              <w:t>19</w:t>
             </w:r>
             <w:r>
               <w:rPr>
@@ -804,7 +738,7 @@
                 <w:noProof/>
                 <w:webHidden/>
               </w:rPr>
-              <w:t>20</w:t>
+              <w:t>21</w:t>
             </w:r>
             <w:r>
               <w:rPr>
@@ -874,7 +808,7 @@
                 <w:noProof/>
                 <w:webHidden/>
               </w:rPr>
-              <w:t>21</w:t>
+              <w:t>22</w:t>
             </w:r>
             <w:r>
               <w:rPr>
@@ -944,7 +878,7 @@
                 <w:noProof/>
                 <w:webHidden/>
               </w:rPr>
-              <w:t>23</w:t>
+              <w:t>25</w:t>
             </w:r>
             <w:r>
               <w:rPr>
@@ -1014,7 +948,7 @@
                 <w:noProof/>
                 <w:webHidden/>
               </w:rPr>
-              <w:t>24</w:t>
+              <w:t>26</w:t>
             </w:r>
             <w:r>
               <w:rPr>
@@ -1084,7 +1018,7 @@
                 <w:noProof/>
                 <w:webHidden/>
               </w:rPr>
-              <w:t>26</w:t>
+              <w:t>28</w:t>
             </w:r>
             <w:r>
               <w:rPr>
@@ -1154,7 +1088,7 @@
                 <w:noProof/>
                 <w:webHidden/>
               </w:rPr>
-              <w:t>28</w:t>
+              <w:t>30</w:t>
             </w:r>
             <w:r>
               <w:rPr>
@@ -1224,7 +1158,7 @@
                 <w:noProof/>
                 <w:webHidden/>
               </w:rPr>
-              <w:t>30</w:t>
+              <w:t>31</w:t>
             </w:r>
             <w:r>
               <w:rPr>
@@ -1294,7 +1228,7 @@
                 <w:noProof/>
                 <w:webHidden/>
               </w:rPr>
-              <w:t>32</w:t>
+              <w:t>33</w:t>
             </w:r>
             <w:r>
               <w:rPr>
@@ -1364,7 +1298,7 @@
                 <w:noProof/>
                 <w:webHidden/>
               </w:rPr>
-              <w:t>33</w:t>
+              <w:t>34</w:t>
             </w:r>
             <w:r>
               <w:rPr>
@@ -1434,7 +1368,7 @@
                 <w:noProof/>
                 <w:webHidden/>
               </w:rPr>
-              <w:t>34</w:t>
+              <w:t>35</w:t>
             </w:r>
             <w:r>
               <w:rPr>
@@ -1504,7 +1438,7 @@
                 <w:noProof/>
                 <w:webHidden/>
               </w:rPr>
-              <w:t>35</w:t>
+              <w:t>37</w:t>
             </w:r>
             <w:r>
               <w:rPr>
@@ -1574,7 +1508,7 @@
                 <w:noProof/>
                 <w:webHidden/>
               </w:rPr>
-              <w:t>37</w:t>
+              <w:t>38</w:t>
             </w:r>
             <w:r>
               <w:rPr>
@@ -1644,7 +1578,7 @@
                 <w:noProof/>
                 <w:webHidden/>
               </w:rPr>
-              <w:t>38</w:t>
+              <w:t>39</w:t>
             </w:r>
             <w:r>
               <w:rPr>
@@ -1714,7 +1648,7 @@
                 <w:noProof/>
                 <w:webHidden/>
               </w:rPr>
-              <w:t>39</w:t>
+              <w:t>40</w:t>
             </w:r>
             <w:r>
               <w:rPr>
@@ -1784,7 +1718,7 @@
                 <w:noProof/>
                 <w:webHidden/>
               </w:rPr>
-              <w:t>40</w:t>
+              <w:t>41</w:t>
             </w:r>
             <w:r>
               <w:rPr>
@@ -1854,7 +1788,7 @@
                 <w:noProof/>
                 <w:webHidden/>
               </w:rPr>
-              <w:t>41</w:t>
+              <w:t>42</w:t>
             </w:r>
             <w:r>
               <w:rPr>
@@ -1924,7 +1858,7 @@
                 <w:noProof/>
                 <w:webHidden/>
               </w:rPr>
-              <w:t>43</w:t>
+              <w:t>45</w:t>
             </w:r>
             <w:r>
               <w:rPr>
@@ -1994,7 +1928,7 @@
                 <w:noProof/>
                 <w:webHidden/>
               </w:rPr>
-              <w:t>45</w:t>
+              <w:t>47</w:t>
             </w:r>
             <w:r>
               <w:rPr>
@@ -2064,7 +1998,7 @@
                 <w:noProof/>
                 <w:webHidden/>
               </w:rPr>
-              <w:t>46</w:t>
+              <w:t>48</w:t>
             </w:r>
             <w:r>
               <w:rPr>
@@ -2134,7 +2068,7 @@
                 <w:noProof/>
                 <w:webHidden/>
               </w:rPr>
-              <w:t>47</w:t>
+              <w:t>49</w:t>
             </w:r>
             <w:r>
               <w:rPr>
@@ -2204,7 +2138,7 @@
                 <w:noProof/>
                 <w:webHidden/>
               </w:rPr>
-              <w:t>48</w:t>
+              <w:t>50</w:t>
             </w:r>
             <w:r>
               <w:rPr>
@@ -2274,7 +2208,7 @@
                 <w:noProof/>
                 <w:webHidden/>
               </w:rPr>
-              <w:t>49</w:t>
+              <w:t>52</w:t>
             </w:r>
             <w:r>
               <w:rPr>
@@ -2344,7 +2278,7 @@
                 <w:noProof/>
                 <w:webHidden/>
               </w:rPr>
-              <w:t>49</w:t>
+              <w:t>52</w:t>
             </w:r>
             <w:r>
               <w:rPr>
@@ -2414,7 +2348,7 @@
                 <w:noProof/>
                 <w:webHidden/>
               </w:rPr>
-              <w:t>50</w:t>
+              <w:t>53</w:t>
             </w:r>
             <w:r>
               <w:rPr>
@@ -2484,7 +2418,7 @@
                 <w:noProof/>
                 <w:webHidden/>
               </w:rPr>
-              <w:t>51</w:t>
+              <w:t>54</w:t>
             </w:r>
             <w:r>
               <w:rPr>
@@ -2554,7 +2488,7 @@
                 <w:noProof/>
                 <w:webHidden/>
               </w:rPr>
-              <w:t>52</w:t>
+              <w:t>55</w:t>
             </w:r>
             <w:r>
               <w:rPr>
@@ -2624,7 +2558,7 @@
                 <w:noProof/>
                 <w:webHidden/>
               </w:rPr>
-              <w:t>53</w:t>
+              <w:t>56</w:t>
             </w:r>
             <w:r>
               <w:rPr>
@@ -2694,7 +2628,7 @@
                 <w:noProof/>
                 <w:webHidden/>
               </w:rPr>
-              <w:t>54</w:t>
+              <w:t>58</w:t>
             </w:r>
             <w:r>
               <w:rPr>
@@ -2764,7 +2698,7 @@
                 <w:noProof/>
                 <w:webHidden/>
               </w:rPr>
-              <w:t>55</w:t>
+              <w:t>60</w:t>
             </w:r>
             <w:r>
               <w:rPr>
@@ -2834,7 +2768,7 @@
                 <w:noProof/>
                 <w:webHidden/>
               </w:rPr>
-              <w:t>56</w:t>
+              <w:t>61</w:t>
             </w:r>
             <w:r>
               <w:rPr>
@@ -2904,7 +2838,7 @@
                 <w:noProof/>
                 <w:webHidden/>
               </w:rPr>
-              <w:t>57</w:t>
+              <w:t>62</w:t>
             </w:r>
             <w:r>
               <w:rPr>
@@ -2974,7 +2908,7 @@
                 <w:noProof/>
                 <w:webHidden/>
               </w:rPr>
-              <w:t>58</w:t>
+              <w:t>63</w:t>
             </w:r>
             <w:r>
               <w:rPr>
@@ -3044,7 +2978,7 @@
                 <w:noProof/>
                 <w:webHidden/>
               </w:rPr>
-              <w:t>59</w:t>
+              <w:t>64</w:t>
             </w:r>
             <w:r>
               <w:rPr>
@@ -3114,7 +3048,7 @@
                 <w:noProof/>
                 <w:webHidden/>
               </w:rPr>
-              <w:t>60</w:t>
+              <w:t>65</w:t>
             </w:r>
             <w:r>
               <w:rPr>
@@ -3184,7 +3118,7 @@
                 <w:noProof/>
                 <w:webHidden/>
               </w:rPr>
-              <w:t>61</w:t>
+              <w:t>66</w:t>
             </w:r>
             <w:r>
               <w:rPr>
@@ -3254,7 +3188,7 @@
                 <w:noProof/>
                 <w:webHidden/>
               </w:rPr>
-              <w:t>62</w:t>
+              <w:t>67</w:t>
             </w:r>
             <w:r>
               <w:rPr>
@@ -3324,7 +3258,7 @@
                 <w:noProof/>
                 <w:webHidden/>
               </w:rPr>
-              <w:t>63</w:t>
+              <w:t>68</w:t>
             </w:r>
             <w:r>
               <w:rPr>
@@ -3394,7 +3328,7 @@
                 <w:noProof/>
                 <w:webHidden/>
               </w:rPr>
-              <w:t>68</w:t>
+              <w:t>74</w:t>
             </w:r>
             <w:r>
               <w:rPr>
@@ -3464,7 +3398,7 @@
                 <w:noProof/>
                 <w:webHidden/>
               </w:rPr>
-              <w:t>69</w:t>
+              <w:t>75</w:t>
             </w:r>
             <w:r>
               <w:rPr>
@@ -3534,7 +3468,7 @@
                 <w:noProof/>
                 <w:webHidden/>
               </w:rPr>
-              <w:t>70</w:t>
+              <w:t>76</w:t>
             </w:r>
             <w:r>
               <w:rPr>
@@ -3604,7 +3538,7 @@
                 <w:noProof/>
                 <w:webHidden/>
               </w:rPr>
-              <w:t>71</w:t>
+              <w:t>77</w:t>
             </w:r>
             <w:r>
               <w:rPr>
@@ -3675,22 +3609,6 @@
         <w:pStyle w:val="Sloka"/>
       </w:pPr>
       <w:r>
-        <w:t>x</w:t>
-      </w:r>
-    </w:p>
-    <w:p>
-      <w:pPr>
-        <w:pStyle w:val="Sloka"/>
-      </w:pPr>
-      <w:r>
-        <w:t>x</w:t>
-      </w:r>
-    </w:p>
-    <w:p>
-      <w:pPr>
-        <w:pStyle w:val="Sloka"/>
-      </w:pPr>
-      <w:r>
         <w:t>naučte se milovat</w:t>
       </w:r>
       <w:r>
@@ -3753,13 +3671,33 @@
       <w:pPr>
         <w:pStyle w:val="Sloka"/>
       </w:pPr>
-    </w:p>
-    <w:p>
-      <w:pPr>
-        <w:pStyle w:val="Sloka"/>
-      </w:pPr>
-      <w:r>
-        <w:t>Nepoznávám sebe po tom lkání,</w:t>
+      <w:r>
+        <w:t xml:space="preserve">víra má se </w:t>
+      </w:r>
+      <w:r>
+        <w:t>symbolem</w:t>
+      </w:r>
+      <w:r>
+        <w:t xml:space="preserve"> i</w:t>
+      </w:r>
+      <w:r>
+        <w:t xml:space="preserve"> obrazy se smění.</w:t>
+      </w:r>
+    </w:p>
+    <w:p>
+      <w:pPr>
+        <w:pStyle w:val="Sloka"/>
+      </w:pPr>
+    </w:p>
+    <w:p>
+      <w:pPr>
+        <w:pStyle w:val="Sloka"/>
+      </w:pPr>
+      <w:r>
+        <w:t>Snad n</w:t>
+      </w:r>
+      <w:r>
+        <w:t>epoznávám sebe po tom lkání,</w:t>
       </w:r>
     </w:p>
     <w:p>
@@ -3784,7 +3722,13 @@
         <w:t xml:space="preserve"> </w:t>
       </w:r>
       <w:r>
-        <w:t>jsem dnes hrstka popela</w:t>
+        <w:t>dnes</w:t>
+      </w:r>
+      <w:r>
+        <w:t xml:space="preserve"> doutám</w:t>
+      </w:r>
+      <w:r>
+        <w:t xml:space="preserve"> hrstka popela</w:t>
       </w:r>
       <w:r>
         <w:t>,</w:t>
@@ -3840,7 +3784,16 @@
         <w:t>č</w:t>
       </w:r>
       <w:r>
-        <w:t xml:space="preserve">ny! A </w:t>
+        <w:t>ny</w:t>
+      </w:r>
+      <w:r>
+        <w:t xml:space="preserve"> -</w:t>
+      </w:r>
+      <w:r>
+        <w:t xml:space="preserve"> a</w:t>
+      </w:r>
+      <w:r>
+        <w:t xml:space="preserve"> </w:t>
       </w:r>
       <w:r>
         <w:t>jedna</w:t>
@@ -4002,6 +3955,20 @@
       <w:r>
         <w:br w:type="page"/>
       </w:r>
+    </w:p>
+    <w:p>
+      <w:pPr>
+        <w:rPr>
+          <w:lang w:eastAsia="cs-CZ"/>
+        </w:rPr>
+      </w:pPr>
+    </w:p>
+    <w:p>
+      <w:pPr>
+        <w:rPr>
+          <w:lang w:eastAsia="cs-CZ"/>
+        </w:rPr>
+      </w:pPr>
     </w:p>
     <w:p>
       <w:pPr>
@@ -4009,51 +3976,25 @@
         <w:jc w:val="center"/>
         <w:rPr>
           <w:rFonts w:ascii="Times New Roman" w:eastAsia="Times New Roman" w:hAnsi="Times New Roman" w:cs="Times New Roman"/>
-          <w:sz w:val="96"/>
-          <w:szCs w:val="96"/>
+          <w:sz w:val="72"/>
+          <w:szCs w:val="72"/>
           <w:lang w:eastAsia="cs-CZ"/>
         </w:rPr>
       </w:pPr>
-    </w:p>
-    <w:p>
-      <w:pPr>
-        <w:rPr>
+      <w:r>
+        <w:rPr>
+          <w:rFonts w:ascii="Times New Roman" w:eastAsia="Times New Roman" w:hAnsi="Times New Roman" w:cs="Times New Roman"/>
+          <w:sz w:val="72"/>
+          <w:szCs w:val="72"/>
           <w:lang w:eastAsia="cs-CZ"/>
         </w:rPr>
-      </w:pPr>
-    </w:p>
-    <w:p>
-      <w:pPr>
-        <w:rPr>
-          <w:lang w:eastAsia="cs-CZ"/>
-        </w:rPr>
-      </w:pPr>
-    </w:p>
-    <w:p>
-      <w:pPr>
-        <w:pStyle w:val="Nzev"/>
-        <w:jc w:val="center"/>
+        <w:t>KDE KONČÍ STROMY</w:t>
+      </w:r>
+      <w:r>
         <w:rPr>
           <w:rFonts w:ascii="Times New Roman" w:eastAsia="Times New Roman" w:hAnsi="Times New Roman" w:cs="Times New Roman"/>
-          <w:sz w:val="96"/>
-          <w:szCs w:val="96"/>
-          <w:lang w:eastAsia="cs-CZ"/>
-        </w:rPr>
-      </w:pPr>
-      <w:r>
-        <w:rPr>
-          <w:rFonts w:ascii="Times New Roman" w:eastAsia="Times New Roman" w:hAnsi="Times New Roman" w:cs="Times New Roman"/>
-          <w:sz w:val="164"/>
-          <w:szCs w:val="164"/>
-          <w:lang w:eastAsia="cs-CZ"/>
-        </w:rPr>
-        <w:t>KDE KONČÍ STROMY</w:t>
-      </w:r>
-      <w:r>
-        <w:rPr>
-          <w:rFonts w:ascii="Times New Roman" w:eastAsia="Times New Roman" w:hAnsi="Times New Roman" w:cs="Times New Roman"/>
-          <w:sz w:val="164"/>
-          <w:szCs w:val="164"/>
+          <w:sz w:val="72"/>
+          <w:szCs w:val="72"/>
           <w:lang w:eastAsia="cs-CZ"/>
         </w:rPr>
         <w:br/>
@@ -4327,6 +4268,416 @@
     </w:p>
     <w:p>
       <w:pPr>
+        <w:pStyle w:val="Nadpisbsn"/>
+      </w:pPr>
+      <w:bookmarkStart w:id="2" w:name="_Toc75286797"/>
+      <w:r>
+        <w:lastRenderedPageBreak/>
+        <w:t>Nelze kráčet dál,</w:t>
+      </w:r>
+      <w:r>
+        <w:t xml:space="preserve"> </w:t>
+      </w:r>
+      <w:r>
+        <w:t xml:space="preserve">nelze </w:t>
+      </w:r>
+      <w:r>
+        <w:t>z</w:t>
+      </w:r>
+      <w:r>
+        <w:t>pět</w:t>
+      </w:r>
+      <w:bookmarkEnd w:id="2"/>
+    </w:p>
+    <w:p>
+      <w:pPr>
+        <w:pStyle w:val="Sloka"/>
+      </w:pPr>
+    </w:p>
+    <w:p>
+      <w:pPr>
+        <w:pStyle w:val="Sloka"/>
+      </w:pPr>
+      <w:r>
+        <w:t xml:space="preserve">Po bažinách </w:t>
+      </w:r>
+      <w:r>
+        <w:t>levituji</w:t>
+      </w:r>
+      <w:r>
+        <w:t xml:space="preserve"> - jsem mlha -</w:t>
+      </w:r>
+    </w:p>
+    <w:p>
+      <w:pPr>
+        <w:pStyle w:val="Sloka"/>
+      </w:pPr>
+      <w:r>
+        <w:t xml:space="preserve">a stoupám mnohem </w:t>
+      </w:r>
+      <w:r>
+        <w:t>výše</w:t>
+      </w:r>
+      <w:r>
+        <w:t xml:space="preserve"> -</w:t>
+      </w:r>
+    </w:p>
+    <w:p>
+      <w:pPr>
+        <w:pStyle w:val="Sloka"/>
+      </w:pPr>
+      <w:r>
+        <w:t xml:space="preserve">jsem vzduch, </w:t>
+      </w:r>
+      <w:r>
+        <w:rPr>
+          <w:szCs w:val="22"/>
+        </w:rPr>
+        <w:t>jsem</w:t>
+      </w:r>
+      <w:r>
+        <w:t xml:space="preserve"> kouř - hledat duše klid. </w:t>
+      </w:r>
+    </w:p>
+    <w:p>
+      <w:pPr>
+        <w:pStyle w:val="Sloka"/>
+      </w:pPr>
+    </w:p>
+    <w:p>
+      <w:pPr>
+        <w:pStyle w:val="Sloka"/>
+      </w:pPr>
+      <w:r>
+        <w:t>Bříza</w:t>
+      </w:r>
+      <w:r>
+        <w:t xml:space="preserve"> </w:t>
+      </w:r>
+      <w:r>
+        <w:t>zpod</w:t>
+      </w:r>
+      <w:r>
+        <w:t xml:space="preserve"> </w:t>
+      </w:r>
+      <w:r>
+        <w:t>Stínu</w:t>
+      </w:r>
+      <w:r>
+        <w:t xml:space="preserve"> svou </w:t>
+      </w:r>
+      <w:r>
+        <w:t>krásou</w:t>
+      </w:r>
+      <w:r>
+        <w:t xml:space="preserve"> </w:t>
+      </w:r>
+      <w:r>
+        <w:t>mrhá</w:t>
+      </w:r>
+      <w:r>
+        <w:t>,</w:t>
+      </w:r>
+    </w:p>
+    <w:p>
+      <w:pPr>
+        <w:pStyle w:val="Sloka"/>
+      </w:pPr>
+      <w:r>
+        <w:t>břečťan</w:t>
+      </w:r>
+      <w:r>
+        <w:t xml:space="preserve"> </w:t>
+      </w:r>
+      <w:r>
+        <w:t>pr</w:t>
+      </w:r>
+      <w:r>
+        <w:t>s</w:t>
+      </w:r>
+      <w:r>
+        <w:t>í</w:t>
+      </w:r>
+      <w:r>
+        <w:t xml:space="preserve"> se mu</w:t>
+      </w:r>
+      <w:r>
+        <w:t xml:space="preserve"> v</w:t>
+      </w:r>
+      <w:r>
+        <w:t xml:space="preserve"> </w:t>
+      </w:r>
+      <w:r>
+        <w:t>pýše</w:t>
+      </w:r>
+    </w:p>
+    <w:p>
+      <w:pPr>
+        <w:pStyle w:val="Sloka"/>
+      </w:pPr>
+      <w:r>
+        <w:t xml:space="preserve">v korunách a </w:t>
+      </w:r>
+      <w:r>
+        <w:t xml:space="preserve">v </w:t>
+      </w:r>
+      <w:r>
+        <w:t>koruně</w:t>
+      </w:r>
+      <w:r>
+        <w:t xml:space="preserve"> mé</w:t>
+      </w:r>
+      <w:r>
+        <w:t xml:space="preserve"> skryt.</w:t>
+      </w:r>
+    </w:p>
+    <w:p>
+      <w:pPr>
+        <w:pStyle w:val="Sloka"/>
+      </w:pPr>
+    </w:p>
+    <w:p>
+      <w:pPr>
+        <w:pStyle w:val="Sloka"/>
+      </w:pPr>
+      <w:r>
+        <w:t>Pozoruji, zkoumám skromný um,</w:t>
+      </w:r>
+    </w:p>
+    <w:p>
+      <w:pPr>
+        <w:pStyle w:val="Sloka"/>
+      </w:pPr>
+      <w:r>
+        <w:t>krášlit vše kol i sebou pod,</w:t>
+      </w:r>
+    </w:p>
+    <w:p>
+      <w:pPr>
+        <w:pStyle w:val="Sloka"/>
+      </w:pPr>
+      <w:r>
+        <w:t>sličné nohy, Krušné hory, betonový dům,</w:t>
+      </w:r>
+    </w:p>
+    <w:p>
+      <w:pPr>
+        <w:pStyle w:val="Sloka"/>
+      </w:pPr>
+    </w:p>
+    <w:p>
+      <w:pPr>
+        <w:pStyle w:val="Sloka"/>
+      </w:pPr>
+      <w:r>
+        <w:t>břeh</w:t>
+      </w:r>
+      <w:r>
+        <w:t>y</w:t>
+      </w:r>
+      <w:r>
+        <w:t xml:space="preserve"> stojatých</w:t>
+      </w:r>
+      <w:r>
+        <w:t>, břeh</w:t>
+      </w:r>
+      <w:r>
+        <w:t>y</w:t>
+      </w:r>
+      <w:r>
+        <w:t xml:space="preserve"> </w:t>
+      </w:r>
+      <w:r>
+        <w:t>živ</w:t>
+      </w:r>
+      <w:r>
+        <w:t>oucích</w:t>
+      </w:r>
+      <w:r>
+        <w:t xml:space="preserve"> vod.</w:t>
+      </w:r>
+    </w:p>
+    <w:p>
+      <w:pPr>
+        <w:pStyle w:val="Sloka"/>
+      </w:pPr>
+      <w:r>
+        <w:t>A za ten děkuji</w:t>
+      </w:r>
+      <w:r>
+        <w:t xml:space="preserve"> </w:t>
+      </w:r>
+      <w:r>
+        <w:t>stromům!</w:t>
+      </w:r>
+    </w:p>
+    <w:p>
+      <w:pPr>
+        <w:pStyle w:val="Sloka"/>
+      </w:pPr>
+      <w:r>
+        <w:t xml:space="preserve">Směle výším </w:t>
+      </w:r>
+      <w:r>
+        <w:t>dál</w:t>
+      </w:r>
+      <w:r>
+        <w:t xml:space="preserve">, </w:t>
+      </w:r>
+      <w:r>
+        <w:t>výše</w:t>
+      </w:r>
+      <w:r>
+        <w:t xml:space="preserve"> vede schod</w:t>
+      </w:r>
+    </w:p>
+    <w:p>
+      <w:pPr>
+        <w:pStyle w:val="Sloka"/>
+      </w:pPr>
+    </w:p>
+    <w:p>
+      <w:pPr>
+        <w:pStyle w:val="Sloka"/>
+      </w:pPr>
+      <w:r>
+        <w:t>k červánkům, já však vládnu bouři</w:t>
+      </w:r>
+      <w:r>
+        <w:t>.</w:t>
+      </w:r>
+    </w:p>
+    <w:p>
+      <w:pPr>
+        <w:pStyle w:val="Sloka"/>
+      </w:pPr>
+      <w:r>
+        <w:t xml:space="preserve">Mé verše, </w:t>
+      </w:r>
+      <w:r>
+        <w:t>ať</w:t>
+      </w:r>
+      <w:r>
+        <w:t xml:space="preserve"> zní, svými hromy vznes,</w:t>
+      </w:r>
+    </w:p>
+    <w:p>
+      <w:pPr>
+        <w:pStyle w:val="Sloka"/>
+      </w:pPr>
+      <w:r>
+        <w:t>Čtenářům</w:t>
+      </w:r>
+      <w:r>
+        <w:t xml:space="preserve"> svou Temnotu </w:t>
+      </w:r>
+      <w:r>
+        <w:t>shora</w:t>
+      </w:r>
+      <w:r>
+        <w:t xml:space="preserve"> snes.</w:t>
+      </w:r>
+    </w:p>
+    <w:p>
+      <w:pPr>
+        <w:pStyle w:val="Sloka"/>
+      </w:pPr>
+    </w:p>
+    <w:p>
+      <w:pPr>
+        <w:pStyle w:val="Sloka"/>
+      </w:pPr>
+      <w:r>
+        <w:t>Vězte, smrtelní, že lze láska plát, kouří</w:t>
+      </w:r>
+    </w:p>
+    <w:p>
+      <w:pPr>
+        <w:pStyle w:val="Sloka"/>
+      </w:pPr>
+      <w:r>
+        <w:t>a</w:t>
+      </w:r>
+      <w:r>
+        <w:t xml:space="preserve"> doutá </w:t>
+      </w:r>
+      <w:r>
+        <w:t xml:space="preserve">pak </w:t>
+      </w:r>
+      <w:r>
+        <w:t>a</w:t>
+      </w:r>
+      <w:r>
+        <w:t xml:space="preserve"> v jej</w:t>
+      </w:r>
+      <w:r>
+        <w:t>í</w:t>
+      </w:r>
+      <w:r>
+        <w:t xml:space="preserve"> </w:t>
+      </w:r>
+      <w:r>
+        <w:t>hasne</w:t>
+      </w:r>
+      <w:r>
+        <w:t xml:space="preserve"> </w:t>
+      </w:r>
+      <w:r>
+        <w:t>troud</w:t>
+      </w:r>
+    </w:p>
+    <w:p>
+      <w:pPr>
+        <w:pStyle w:val="Sloka"/>
+      </w:pPr>
+      <w:r>
+        <w:lastRenderedPageBreak/>
+        <w:t>tomu, kdo nechal své srdce pohlaví jasné zout. </w:t>
+      </w:r>
+    </w:p>
+    <w:p>
+      <w:pPr>
+        <w:pStyle w:val="Sloka"/>
+      </w:pPr>
+    </w:p>
+    <w:p>
+      <w:pPr>
+        <w:pStyle w:val="Sloka"/>
+      </w:pPr>
+      <w:r>
+        <w:t xml:space="preserve">Nelze kráčet dál, nelze </w:t>
+      </w:r>
+      <w:r>
+        <w:t>z</w:t>
+      </w:r>
+      <w:r>
+        <w:t>pět,</w:t>
+      </w:r>
+    </w:p>
+    <w:p>
+      <w:pPr>
+        <w:pStyle w:val="Sloka"/>
+      </w:pPr>
+      <w:r>
+        <w:t>dyž</w:t>
+      </w:r>
+      <w:r>
+        <w:t xml:space="preserve"> bosé je.</w:t>
+      </w:r>
+    </w:p>
+    <w:p>
+      <w:pPr>
+        <w:rPr>
+          <w:rFonts w:ascii="Times New Roman" w:eastAsia="Times New Roman" w:hAnsi="Times New Roman" w:cs="Times New Roman"/>
+          <w:color w:val="000000"/>
+          <w:sz w:val="28"/>
+          <w:szCs w:val="32"/>
+          <w:lang w:eastAsia="cs-CZ"/>
+        </w:rPr>
+      </w:pPr>
+    </w:p>
+    <w:p>
+      <w:pPr>
         <w:rPr>
           <w:rFonts w:ascii="Times New Roman" w:eastAsia="Times New Roman" w:hAnsi="Times New Roman" w:cs="Times New Roman"/>
           <w:i/>
@@ -4344,508 +4695,6 @@
       <w:pPr>
         <w:pStyle w:val="Nadpisbsn"/>
       </w:pPr>
-      <w:bookmarkStart w:id="2" w:name="_Toc75286797"/>
-      <w:r>
-        <w:lastRenderedPageBreak/>
-        <w:t>Nelze kráčet dál,</w:t>
-      </w:r>
-      <w:r>
-        <w:t xml:space="preserve"> </w:t>
-      </w:r>
-      <w:r>
-        <w:t xml:space="preserve">nelze </w:t>
-      </w:r>
-      <w:r>
-        <w:t>z</w:t>
-      </w:r>
-      <w:r>
-        <w:t>pět</w:t>
-      </w:r>
-      <w:bookmarkEnd w:id="2"/>
-    </w:p>
-    <w:p>
-      <w:pPr>
-        <w:pStyle w:val="Sloka"/>
-      </w:pPr>
-    </w:p>
-    <w:p>
-      <w:pPr>
-        <w:pStyle w:val="Sloka"/>
-      </w:pPr>
-      <w:r>
-        <w:t xml:space="preserve">Po bažinách </w:t>
-      </w:r>
-      <w:r>
-        <w:t>levituji</w:t>
-      </w:r>
-      <w:r>
-        <w:t xml:space="preserve"> - jsem mlha -</w:t>
-      </w:r>
-    </w:p>
-    <w:p>
-      <w:pPr>
-        <w:pStyle w:val="Sloka"/>
-      </w:pPr>
-      <w:r>
-        <w:t xml:space="preserve">a stoupám mnohem </w:t>
-      </w:r>
-      <w:r>
-        <w:t>výše</w:t>
-      </w:r>
-      <w:r>
-        <w:t xml:space="preserve"> -</w:t>
-      </w:r>
-    </w:p>
-    <w:p>
-      <w:pPr>
-        <w:pStyle w:val="Sloka"/>
-      </w:pPr>
-      <w:r>
-        <w:t xml:space="preserve">jsem vzduch, </w:t>
-      </w:r>
-      <w:r>
-        <w:rPr>
-          <w:szCs w:val="22"/>
-        </w:rPr>
-        <w:t>jsem</w:t>
-      </w:r>
-      <w:r>
-        <w:t xml:space="preserve"> kouř - hledat duše klid. </w:t>
-      </w:r>
-    </w:p>
-    <w:p>
-      <w:pPr>
-        <w:pStyle w:val="Sloka"/>
-      </w:pPr>
-    </w:p>
-    <w:p>
-      <w:pPr>
-        <w:pStyle w:val="Sloka"/>
-      </w:pPr>
-      <w:r>
-        <w:t>Bříza</w:t>
-      </w:r>
-      <w:r>
-        <w:t xml:space="preserve"> </w:t>
-      </w:r>
-      <w:r>
-        <w:t>zpod</w:t>
-      </w:r>
-      <w:r>
-        <w:t xml:space="preserve"> </w:t>
-      </w:r>
-      <w:r>
-        <w:t>Stínu</w:t>
-      </w:r>
-      <w:r>
-        <w:t xml:space="preserve"> svou </w:t>
-      </w:r>
-      <w:r>
-        <w:t>krásou</w:t>
-      </w:r>
-      <w:r>
-        <w:t xml:space="preserve"> </w:t>
-      </w:r>
-      <w:r>
-        <w:t>mrhá</w:t>
-      </w:r>
-      <w:r>
-        <w:t>,</w:t>
-      </w:r>
-    </w:p>
-    <w:p>
-      <w:pPr>
-        <w:pStyle w:val="Sloka"/>
-      </w:pPr>
-      <w:r>
-        <w:t>břečťan</w:t>
-      </w:r>
-      <w:r>
-        <w:t xml:space="preserve"> </w:t>
-      </w:r>
-      <w:r>
-        <w:t>pr</w:t>
-      </w:r>
-      <w:r>
-        <w:t>s</w:t>
-      </w:r>
-      <w:r>
-        <w:t>í</w:t>
-      </w:r>
-      <w:r>
-        <w:t xml:space="preserve"> se mu</w:t>
-      </w:r>
-      <w:r>
-        <w:t xml:space="preserve"> v</w:t>
-      </w:r>
-      <w:r>
-        <w:t xml:space="preserve"> </w:t>
-      </w:r>
-      <w:r>
-        <w:t>pýše</w:t>
-      </w:r>
-    </w:p>
-    <w:p>
-      <w:pPr>
-        <w:pStyle w:val="Sloka"/>
-      </w:pPr>
-      <w:r>
-        <w:t xml:space="preserve">v korunách a </w:t>
-      </w:r>
-      <w:r>
-        <w:t xml:space="preserve">v </w:t>
-      </w:r>
-      <w:r>
-        <w:t>koruně</w:t>
-      </w:r>
-      <w:r>
-        <w:t xml:space="preserve"> mé</w:t>
-      </w:r>
-      <w:r>
-        <w:t xml:space="preserve"> skryt.</w:t>
-      </w:r>
-    </w:p>
-    <w:p>
-      <w:pPr>
-        <w:pStyle w:val="Sloka"/>
-      </w:pPr>
-    </w:p>
-    <w:p>
-      <w:pPr>
-        <w:pStyle w:val="Sloka"/>
-      </w:pPr>
-      <w:r>
-        <w:t>Pozoruji, zkoumám skromný um,</w:t>
-      </w:r>
-    </w:p>
-    <w:p>
-      <w:pPr>
-        <w:pStyle w:val="Sloka"/>
-      </w:pPr>
-      <w:r>
-        <w:t>krášlit vše kol i sebou pod,</w:t>
-      </w:r>
-    </w:p>
-    <w:p>
-      <w:pPr>
-        <w:pStyle w:val="Sloka"/>
-      </w:pPr>
-      <w:r>
-        <w:t>sličné nohy, Krušné hory, betonový dům,</w:t>
-      </w:r>
-    </w:p>
-    <w:p>
-      <w:pPr>
-        <w:pStyle w:val="Sloka"/>
-      </w:pPr>
-    </w:p>
-    <w:p>
-      <w:pPr>
-        <w:pStyle w:val="Sloka"/>
-      </w:pPr>
-      <w:r>
-        <w:t>břeh</w:t>
-      </w:r>
-      <w:r>
-        <w:t>y</w:t>
-      </w:r>
-      <w:r>
-        <w:t xml:space="preserve"> stojatých</w:t>
-      </w:r>
-      <w:r>
-        <w:t>, břeh</w:t>
-      </w:r>
-      <w:r>
-        <w:t>y</w:t>
-      </w:r>
-      <w:r>
-        <w:t xml:space="preserve"> </w:t>
-      </w:r>
-      <w:r>
-        <w:t>živ</w:t>
-      </w:r>
-      <w:r>
-        <w:t>oucích</w:t>
-      </w:r>
-      <w:r>
-        <w:t xml:space="preserve"> vod.</w:t>
-      </w:r>
-    </w:p>
-    <w:p>
-      <w:pPr>
-        <w:pStyle w:val="Sloka"/>
-      </w:pPr>
-      <w:r>
-        <w:t>A za ten děkuji</w:t>
-      </w:r>
-      <w:r>
-        <w:t xml:space="preserve"> </w:t>
-      </w:r>
-      <w:r>
-        <w:t>stromům!</w:t>
-      </w:r>
-    </w:p>
-    <w:p>
-      <w:pPr>
-        <w:pStyle w:val="Sloka"/>
-      </w:pPr>
-      <w:r>
-        <w:t xml:space="preserve">Směle výším </w:t>
-      </w:r>
-      <w:r>
-        <w:t>dál</w:t>
-      </w:r>
-      <w:r>
-        <w:t xml:space="preserve">, </w:t>
-      </w:r>
-      <w:r>
-        <w:t>výše</w:t>
-      </w:r>
-      <w:r>
-        <w:t xml:space="preserve"> vede schod</w:t>
-      </w:r>
-    </w:p>
-    <w:p>
-      <w:pPr>
-        <w:pStyle w:val="Sloka"/>
-      </w:pPr>
-    </w:p>
-    <w:p>
-      <w:pPr>
-        <w:pStyle w:val="Sloka"/>
-      </w:pPr>
-      <w:r>
-        <w:t>k červánkům, já však vládnu bouři</w:t>
-      </w:r>
-      <w:r>
-        <w:t>.</w:t>
-      </w:r>
-    </w:p>
-    <w:p>
-      <w:pPr>
-        <w:pStyle w:val="Sloka"/>
-      </w:pPr>
-      <w:r>
-        <w:t xml:space="preserve">Mé verše, </w:t>
-      </w:r>
-      <w:r>
-        <w:t>ať</w:t>
-      </w:r>
-      <w:r>
-        <w:t xml:space="preserve"> zní, svými hromy vznes,</w:t>
-      </w:r>
-    </w:p>
-    <w:p>
-      <w:pPr>
-        <w:pStyle w:val="Sloka"/>
-      </w:pPr>
-      <w:r>
-        <w:t>Čtenářům</w:t>
-      </w:r>
-      <w:r>
-        <w:t xml:space="preserve"> svou Temnotu </w:t>
-      </w:r>
-      <w:r>
-        <w:t>shora</w:t>
-      </w:r>
-      <w:r>
-        <w:t xml:space="preserve"> snes.</w:t>
-      </w:r>
-    </w:p>
-    <w:p>
-      <w:pPr>
-        <w:pStyle w:val="Sloka"/>
-      </w:pPr>
-    </w:p>
-    <w:p>
-      <w:pPr>
-        <w:pStyle w:val="Sloka"/>
-      </w:pPr>
-      <w:r>
-        <w:t>Vězte, smrtelní, že lze láska plát, kouří</w:t>
-      </w:r>
-    </w:p>
-    <w:p>
-      <w:pPr>
-        <w:pStyle w:val="Sloka"/>
-      </w:pPr>
-      <w:r>
-        <w:t>a</w:t>
-      </w:r>
-      <w:r>
-        <w:t xml:space="preserve"> doutá </w:t>
-      </w:r>
-      <w:r>
-        <w:t xml:space="preserve">pak </w:t>
-      </w:r>
-      <w:r>
-        <w:t>a</w:t>
-      </w:r>
-      <w:r>
-        <w:t xml:space="preserve"> v jej</w:t>
-      </w:r>
-      <w:r>
-        <w:t>í</w:t>
-      </w:r>
-      <w:r>
-        <w:t xml:space="preserve"> </w:t>
-      </w:r>
-      <w:r>
-        <w:t>hasne</w:t>
-      </w:r>
-      <w:r>
-        <w:t xml:space="preserve"> </w:t>
-      </w:r>
-      <w:r>
-        <w:t>troud</w:t>
-      </w:r>
-    </w:p>
-    <w:p>
-      <w:pPr>
-        <w:pStyle w:val="Sloka"/>
-      </w:pPr>
-      <w:r>
-        <w:t>tomu, kdo nechal své srdce pohlaví jasné zout. </w:t>
-      </w:r>
-    </w:p>
-    <w:p>
-      <w:pPr>
-        <w:pStyle w:val="Sloka"/>
-      </w:pPr>
-    </w:p>
-    <w:p>
-      <w:pPr>
-        <w:pStyle w:val="Sloka"/>
-      </w:pPr>
-      <w:r>
-        <w:t xml:space="preserve">Nelze kráčet dál, nelze </w:t>
-      </w:r>
-      <w:r>
-        <w:t>z</w:t>
-      </w:r>
-      <w:r>
-        <w:t>pět,</w:t>
-      </w:r>
-    </w:p>
-    <w:p>
-      <w:pPr>
-        <w:pStyle w:val="Sloka"/>
-      </w:pPr>
-      <w:r>
-        <w:t>dyž</w:t>
-      </w:r>
-      <w:r>
-        <w:t xml:space="preserve"> bosé je.</w:t>
-      </w:r>
-    </w:p>
-    <w:p>
-      <w:pPr>
-        <w:rPr>
-          <w:rFonts w:ascii="Times New Roman" w:eastAsia="Times New Roman" w:hAnsi="Times New Roman" w:cs="Times New Roman"/>
-          <w:color w:val="000000"/>
-          <w:sz w:val="28"/>
-          <w:szCs w:val="32"/>
-          <w:lang w:eastAsia="cs-CZ"/>
-        </w:rPr>
-      </w:pPr>
-      <w:r>
-        <w:br w:type="page"/>
-      </w:r>
-    </w:p>
-    <w:p>
-      <w:pPr>
-        <w:pStyle w:val="Sloka"/>
-      </w:pPr>
-      <w:r>
-        <w:rPr>
-          <w:noProof/>
-          <w:sz w:val="32"/>
-        </w:rPr>
-        <w:lastRenderedPageBreak/>
-        <w:drawing>
-          <wp:anchor distT="0" distB="0" distL="114300" distR="114300" simplePos="0" relativeHeight="251666432" behindDoc="1" locked="0" layoutInCell="1" allowOverlap="1" wp14:anchorId="16216835" wp14:editId="74FE9B1F">
-            <wp:simplePos x="0" y="0"/>
-            <wp:positionH relativeFrom="column">
-              <wp:posOffset>0</wp:posOffset>
-            </wp:positionH>
-            <wp:positionV relativeFrom="paragraph">
-              <wp:posOffset>0</wp:posOffset>
-            </wp:positionV>
-            <wp:extent cx="3143250" cy="3143250"/>
-            <wp:effectExtent l="0" t="0" r="0" b="0"/>
-            <wp:wrapTight wrapText="bothSides">
-              <wp:wrapPolygon edited="0">
-                <wp:start x="0" y="0"/>
-                <wp:lineTo x="0" y="21469"/>
-                <wp:lineTo x="21469" y="21469"/>
-                <wp:lineTo x="21469" y="0"/>
-                <wp:lineTo x="0" y="0"/>
-              </wp:wrapPolygon>
-            </wp:wrapTight>
-            <wp:docPr id="10" name="Obrázek 10" descr="Obsah obrázku strom, obloha, exteriér&#10;&#10;Popis byl vytvořen automaticky"/>
-            <wp:cNvGraphicFramePr>
-              <a:graphicFrameLocks xmlns:a="http://schemas.openxmlformats.org/drawingml/2006/main" noChangeAspect="1"/>
-            </wp:cNvGraphicFramePr>
-            <a:graphic xmlns:a="http://schemas.openxmlformats.org/drawingml/2006/main">
-              <a:graphicData uri="http://schemas.openxmlformats.org/drawingml/2006/picture">
-                <pic:pic xmlns:pic="http://schemas.openxmlformats.org/drawingml/2006/picture">
-                  <pic:nvPicPr>
-                    <pic:cNvPr id="10" name="Obrázek 10" descr="Obsah obrázku strom, obloha, exteriér&#10;&#10;Popis byl vytvořen automaticky"/>
-                    <pic:cNvPicPr/>
-                  </pic:nvPicPr>
-                  <pic:blipFill>
-                    <a:blip r:embed="rId9" cstate="print">
-                      <a:extLst>
-                        <a:ext uri="{28A0092B-C50C-407E-A947-70E740481C1C}">
-                          <a14:useLocalDpi xmlns:a14="http://schemas.microsoft.com/office/drawing/2010/main" val="0"/>
-                        </a:ext>
-                      </a:extLst>
-                    </a:blip>
-                    <a:stretch>
-                      <a:fillRect/>
-                    </a:stretch>
-                  </pic:blipFill>
-                  <pic:spPr>
-                    <a:xfrm>
-                      <a:off x="0" y="0"/>
-                      <a:ext cx="3143250" cy="3143250"/>
-                    </a:xfrm>
-                    <a:prstGeom prst="rect">
-                      <a:avLst/>
-                    </a:prstGeom>
-                  </pic:spPr>
-                </pic:pic>
-              </a:graphicData>
-            </a:graphic>
-            <wp14:sizeRelH relativeFrom="margin">
-              <wp14:pctWidth>0</wp14:pctWidth>
-            </wp14:sizeRelH>
-            <wp14:sizeRelV relativeFrom="margin">
-              <wp14:pctHeight>0</wp14:pctHeight>
-            </wp14:sizeRelV>
-          </wp:anchor>
-        </w:drawing>
-      </w:r>
-    </w:p>
-    <w:p>
-      <w:pPr>
-        <w:rPr>
-          <w:rFonts w:ascii="Times New Roman" w:eastAsia="Times New Roman" w:hAnsi="Times New Roman" w:cs="Times New Roman"/>
-          <w:i/>
-          <w:color w:val="000000"/>
-          <w:sz w:val="36"/>
-          <w:szCs w:val="32"/>
-          <w:lang w:eastAsia="cs-CZ"/>
-        </w:rPr>
-      </w:pPr>
-      <w:r>
-        <w:br w:type="page"/>
-      </w:r>
-    </w:p>
-    <w:p>
-      <w:pPr>
-        <w:pStyle w:val="Nadpisbsn"/>
-      </w:pPr>
       <w:bookmarkStart w:id="3" w:name="_Toc75286798"/>
       <w:r>
         <w:lastRenderedPageBreak/>
@@ -5282,7 +5131,13 @@
         <w:pStyle w:val="Sloka"/>
       </w:pPr>
       <w:r>
-        <w:t>Nocí jásám temně, blude,</w:t>
+        <w:t xml:space="preserve">Nocí </w:t>
+      </w:r>
+      <w:r>
+        <w:t>pluji</w:t>
+      </w:r>
+      <w:r>
+        <w:t xml:space="preserve"> temně, blude,</w:t>
       </w:r>
     </w:p>
     <w:p>
@@ -5835,7 +5690,7 @@
                     </pic:cNvPicPr>
                   </pic:nvPicPr>
                   <pic:blipFill>
-                    <a:blip r:embed="rId10" cstate="print">
+                    <a:blip r:embed="rId9" cstate="print">
                       <a:extLst>
                         <a:ext uri="{28A0092B-C50C-407E-A947-70E740481C1C}">
                           <a14:useLocalDpi xmlns:a14="http://schemas.microsoft.com/office/drawing/2010/main" val="0"/>
@@ -6111,11 +5966,17 @@
     <w:p>
       <w:pPr>
         <w:pStyle w:val="Sloka"/>
-        <w:rPr>
-          <w:szCs w:val="24"/>
-        </w:rPr>
-      </w:pPr>
-      <w:r>
+      </w:pPr>
+    </w:p>
+    <w:p>
+      <w:pPr>
+        <w:pStyle w:val="Sloka"/>
+        <w:rPr>
+          <w:szCs w:val="24"/>
+        </w:rPr>
+      </w:pPr>
+      <w:r>
+        <w:lastRenderedPageBreak/>
         <w:t>je svit, Tma a ona,</w:t>
       </w:r>
     </w:p>
@@ -6844,21 +6705,6 @@
       </w:pPr>
     </w:p>
     <w:p>
-      <w:pPr>
-        <w:rPr>
-          <w:rFonts w:ascii="Times New Roman" w:eastAsia="Times New Roman" w:hAnsi="Times New Roman" w:cs="Times New Roman"/>
-          <w:i/>
-          <w:color w:val="000000"/>
-          <w:sz w:val="36"/>
-          <w:szCs w:val="32"/>
-          <w:lang w:eastAsia="cs-CZ"/>
-        </w:rPr>
-      </w:pPr>
-      <w:r>
-        <w:br w:type="page"/>
-      </w:r>
-    </w:p>
-    <w:p>
       <w:r>
         <w:rPr>
           <w:noProof/>
@@ -6882,7 +6728,7 @@
                     </pic:cNvPicPr>
                   </pic:nvPicPr>
                   <pic:blipFill>
-                    <a:blip r:embed="rId11" cstate="print">
+                    <a:blip r:embed="rId10" cstate="print">
                       <a:extLst>
                         <a:ext uri="{28A0092B-C50C-407E-A947-70E740481C1C}">
                           <a14:useLocalDpi xmlns:a14="http://schemas.microsoft.com/office/drawing/2010/main" val="0"/>
@@ -7038,7 +6884,7 @@
                     </pic:cNvPicPr>
                   </pic:nvPicPr>
                   <pic:blipFill>
-                    <a:blip r:embed="rId12" cstate="print">
+                    <a:blip r:embed="rId11" cstate="print">
                       <a:extLst>
                         <a:ext uri="{28A0092B-C50C-407E-A947-70E740481C1C}">
                           <a14:useLocalDpi xmlns:a14="http://schemas.microsoft.com/office/drawing/2010/main" val="0"/>
@@ -7475,6 +7321,7 @@
         <w:pStyle w:val="Sloka"/>
       </w:pPr>
       <w:r>
+        <w:lastRenderedPageBreak/>
         <w:t>Mám svůj svět</w:t>
       </w:r>
     </w:p>
@@ -7638,62 +7485,62 @@
         <w:pStyle w:val="Sloka"/>
       </w:pPr>
       <w:r>
+        <w:t>Си пича</w:t>
+      </w:r>
+    </w:p>
+    <w:p>
+      <w:pPr>
+        <w:pStyle w:val="Sloka"/>
+      </w:pPr>
+      <w:r>
+        <w:t>Нэйсэм змрд</w:t>
+      </w:r>
+    </w:p>
+    <w:p>
+      <w:pPr>
+        <w:pStyle w:val="Sloka"/>
+      </w:pPr>
+      <w:r>
+        <w:rPr>
+          <w:rFonts w:eastAsia="MS Gothic"/>
+        </w:rPr>
+        <w:t>未知の死</w:t>
+      </w:r>
+    </w:p>
+    <w:p>
+      <w:pPr>
+        <w:pStyle w:val="Sloka"/>
+      </w:pPr>
+      <w:r>
+        <w:t>Čekám na něco co se nestane</w:t>
+      </w:r>
+    </w:p>
+    <w:p>
+      <w:pPr>
+        <w:pStyle w:val="Sloka"/>
+      </w:pPr>
+      <w:r>
+        <w:t>Tako</w:t>
+      </w:r>
+      <w:r>
+        <w:t>vou</w:t>
+      </w:r>
+      <w:r>
+        <w:t xml:space="preserve"> </w:t>
+      </w:r>
+      <w:r>
+        <w:t>bázeň</w:t>
+      </w:r>
+      <w:r>
+        <w:t xml:space="preserve"> jsem nikdy neměl</w:t>
+      </w:r>
+    </w:p>
+    <w:p>
+      <w:pPr>
+        <w:pStyle w:val="Sloka"/>
+      </w:pPr>
+      <w:r>
         <w:lastRenderedPageBreak/>
-        <w:t>Си пича</w:t>
-      </w:r>
-    </w:p>
-    <w:p>
-      <w:pPr>
-        <w:pStyle w:val="Sloka"/>
-      </w:pPr>
-      <w:r>
-        <w:t>Нэйсэм змрд</w:t>
-      </w:r>
-    </w:p>
-    <w:p>
-      <w:pPr>
-        <w:pStyle w:val="Sloka"/>
-      </w:pPr>
-      <w:r>
-        <w:rPr>
-          <w:rFonts w:eastAsia="MS Gothic"/>
-        </w:rPr>
-        <w:t>未知の死</w:t>
-      </w:r>
-    </w:p>
-    <w:p>
-      <w:pPr>
-        <w:pStyle w:val="Sloka"/>
-      </w:pPr>
-      <w:r>
-        <w:t>Čekám na něco co se nestane</w:t>
-      </w:r>
-    </w:p>
-    <w:p>
-      <w:pPr>
-        <w:pStyle w:val="Sloka"/>
-      </w:pPr>
-      <w:r>
-        <w:t>Tako</w:t>
-      </w:r>
-      <w:r>
-        <w:t>vou</w:t>
-      </w:r>
-      <w:r>
-        <w:t xml:space="preserve"> </w:t>
-      </w:r>
-      <w:r>
-        <w:t>bázeň</w:t>
-      </w:r>
-      <w:r>
-        <w:t xml:space="preserve"> jsem nikdy neměl</w:t>
-      </w:r>
-    </w:p>
-    <w:p>
-      <w:pPr>
-        <w:pStyle w:val="Sloka"/>
-      </w:pPr>
-      <w:r>
         <w:t xml:space="preserve">Nezachytil jsem to </w:t>
       </w:r>
       <w:r>
@@ -8535,7 +8382,7 @@
                     </pic:cNvPicPr>
                   </pic:nvPicPr>
                   <pic:blipFill>
-                    <a:blip r:embed="rId13" cstate="print">
+                    <a:blip r:embed="rId12" cstate="print">
                       <a:extLst>
                         <a:ext uri="{28A0092B-C50C-407E-A947-70E740481C1C}">
                           <a14:useLocalDpi xmlns:a14="http://schemas.microsoft.com/office/drawing/2010/main" val="0"/>
@@ -8791,7 +8638,7 @@
                     </pic:cNvPicPr>
                   </pic:nvPicPr>
                   <pic:blipFill>
-                    <a:blip r:embed="rId14" cstate="print">
+                    <a:blip r:embed="rId13" cstate="print">
                       <a:extLst>
                         <a:ext uri="{28A0092B-C50C-407E-A947-70E740481C1C}">
                           <a14:useLocalDpi xmlns:a14="http://schemas.microsoft.com/office/drawing/2010/main" val="0"/>
@@ -9028,92 +8875,6 @@
     </w:p>
     <w:p>
       <w:pPr>
-        <w:rPr>
-          <w:rFonts w:ascii="Times New Roman" w:eastAsia="Times New Roman" w:hAnsi="Times New Roman" w:cs="Times New Roman"/>
-          <w:i/>
-          <w:color w:val="000000"/>
-          <w:sz w:val="40"/>
-          <w:szCs w:val="32"/>
-          <w:lang w:eastAsia="cs-CZ"/>
-        </w:rPr>
-      </w:pPr>
-      <w:r>
-        <w:rPr>
-          <w:noProof/>
-        </w:rPr>
-        <w:lastRenderedPageBreak/>
-        <w:drawing>
-          <wp:anchor distT="0" distB="0" distL="114300" distR="114300" simplePos="0" relativeHeight="251664384" behindDoc="0" locked="0" layoutInCell="1" allowOverlap="1" wp14:anchorId="40DB547F" wp14:editId="4E2E9EB2">
-            <wp:simplePos x="0" y="0"/>
-            <wp:positionH relativeFrom="margin">
-              <wp:posOffset>-66675</wp:posOffset>
-            </wp:positionH>
-            <wp:positionV relativeFrom="paragraph">
-              <wp:posOffset>0</wp:posOffset>
-            </wp:positionV>
-            <wp:extent cx="3457575" cy="4604385"/>
-            <wp:effectExtent l="0" t="0" r="9525" b="5715"/>
-            <wp:wrapSquare wrapText="bothSides"/>
-            <wp:docPr id="14" name="Obrázek 14"/>
-            <wp:cNvGraphicFramePr>
-              <a:graphicFrameLocks xmlns:a="http://schemas.openxmlformats.org/drawingml/2006/main" noChangeAspect="1"/>
-            </wp:cNvGraphicFramePr>
-            <a:graphic xmlns:a="http://schemas.openxmlformats.org/drawingml/2006/main">
-              <a:graphicData uri="http://schemas.openxmlformats.org/drawingml/2006/picture">
-                <pic:pic xmlns:pic="http://schemas.openxmlformats.org/drawingml/2006/picture">
-                  <pic:nvPicPr>
-                    <pic:cNvPr id="0" name="Picture 8"/>
-                    <pic:cNvPicPr>
-                      <a:picLocks noChangeAspect="1" noChangeArrowheads="1"/>
-                    </pic:cNvPicPr>
-                  </pic:nvPicPr>
-                  <pic:blipFill rotWithShape="1">
-                    <a:blip r:embed="rId15">
-                      <a:extLst>
-                        <a:ext uri="{28A0092B-C50C-407E-A947-70E740481C1C}">
-                          <a14:useLocalDpi xmlns:a14="http://schemas.microsoft.com/office/drawing/2010/main" val="0"/>
-                        </a:ext>
-                      </a:extLst>
-                    </a:blip>
-                    <a:srcRect l="23790" t="15995" r="19086" b="7931"/>
-                    <a:stretch/>
-                  </pic:blipFill>
-                  <pic:spPr bwMode="auto">
-                    <a:xfrm>
-                      <a:off x="0" y="0"/>
-                      <a:ext cx="3457575" cy="4604385"/>
-                    </a:xfrm>
-                    <a:prstGeom prst="rect">
-                      <a:avLst/>
-                    </a:prstGeom>
-                    <a:noFill/>
-                    <a:ln>
-                      <a:noFill/>
-                    </a:ln>
-                    <a:extLst>
-                      <a:ext uri="{53640926-AAD7-44D8-BBD7-CCE9431645EC}">
-                        <a14:shadowObscured xmlns:a14="http://schemas.microsoft.com/office/drawing/2010/main"/>
-                      </a:ext>
-                    </a:extLst>
-                  </pic:spPr>
-                </pic:pic>
-              </a:graphicData>
-            </a:graphic>
-            <wp14:sizeRelH relativeFrom="margin">
-              <wp14:pctWidth>0</wp14:pctWidth>
-            </wp14:sizeRelH>
-            <wp14:sizeRelV relativeFrom="margin">
-              <wp14:pctHeight>0</wp14:pctHeight>
-            </wp14:sizeRelV>
-          </wp:anchor>
-        </w:drawing>
-      </w:r>
-      <w:r>
-        <w:br w:type="page"/>
-      </w:r>
-    </w:p>
-    <w:p>
-      <w:pPr>
         <w:pStyle w:val="Nadpisbsn"/>
         <w:rPr>
           <w:sz w:val="24"/>
@@ -9396,7 +9157,7 @@
                     </pic:cNvPicPr>
                   </pic:nvPicPr>
                   <pic:blipFill>
-                    <a:blip r:embed="rId16" cstate="print">
+                    <a:blip r:embed="rId14" cstate="print">
                       <a:extLst>
                         <a:ext uri="{28A0092B-C50C-407E-A947-70E740481C1C}">
                           <a14:useLocalDpi xmlns:a14="http://schemas.microsoft.com/office/drawing/2010/main" val="0"/>
@@ -9430,11 +9191,755 @@
     </w:p>
     <w:p>
       <w:pPr>
+        <w:pStyle w:val="Nadpisbsn"/>
+      </w:pPr>
+      <w:bookmarkStart w:id="16" w:name="_Toc75286811"/>
+      <w:r>
+        <w:lastRenderedPageBreak/>
+        <w:t>Odlož</w:t>
+      </w:r>
+      <w:r>
+        <w:t xml:space="preserve"> ten břit</w:t>
+      </w:r>
+      <w:bookmarkEnd w:id="16"/>
+    </w:p>
+    <w:p>
+      <w:pPr>
+        <w:pStyle w:val="Sloka"/>
+      </w:pPr>
+    </w:p>
+    <w:p>
+      <w:pPr>
+        <w:pStyle w:val="Sloka"/>
+        <w:rPr>
+          <w:szCs w:val="24"/>
+        </w:rPr>
+      </w:pPr>
+      <w:r>
+        <w:t>Teď mne poslouchej, má milá, já povím ti pravdu,</w:t>
+      </w:r>
+    </w:p>
+    <w:p>
+      <w:pPr>
+        <w:pStyle w:val="Sloka"/>
+        <w:rPr>
+          <w:szCs w:val="24"/>
+        </w:rPr>
+      </w:pPr>
+      <w:r>
+        <w:t xml:space="preserve">pohledem mne </w:t>
+      </w:r>
+      <w:r>
+        <w:t>nítíš</w:t>
+      </w:r>
+      <w:r>
+        <w:t xml:space="preserve"> jako padlá jiskra naftu.</w:t>
+      </w:r>
+    </w:p>
+    <w:p>
+      <w:pPr>
+        <w:pStyle w:val="Sloka"/>
+        <w:rPr>
+          <w:szCs w:val="24"/>
+        </w:rPr>
+      </w:pPr>
+    </w:p>
+    <w:p>
+      <w:pPr>
+        <w:pStyle w:val="Sloka"/>
+        <w:rPr>
+          <w:szCs w:val="24"/>
+        </w:rPr>
+      </w:pPr>
+      <w:r>
+        <w:t>Teď poslouchám já, má milá, chci znát tvou pohádku,</w:t>
+      </w:r>
+    </w:p>
+    <w:p>
+      <w:pPr>
+        <w:pStyle w:val="Sloka"/>
+        <w:rPr>
+          <w:szCs w:val="24"/>
+        </w:rPr>
+      </w:pPr>
+      <w:r>
+        <w:t xml:space="preserve">krev je </w:t>
+      </w:r>
+      <w:r>
+        <w:t xml:space="preserve">mi </w:t>
+      </w:r>
+      <w:r>
+        <w:t>tuš</w:t>
+      </w:r>
+      <w:r>
+        <w:t>í</w:t>
+      </w:r>
+      <w:r>
+        <w:t xml:space="preserve">, </w:t>
+      </w:r>
+      <w:r>
+        <w:t>čí</w:t>
+      </w:r>
+      <w:r>
+        <w:t xml:space="preserve"> </w:t>
+      </w:r>
+      <w:r>
+        <w:t>po</w:t>
+      </w:r>
+      <w:r>
+        <w:t>píši prázdno svých řádků.</w:t>
+      </w:r>
+    </w:p>
+    <w:p>
+      <w:pPr>
+        <w:pStyle w:val="Sloka"/>
+        <w:rPr>
+          <w:szCs w:val="24"/>
+        </w:rPr>
+      </w:pPr>
+    </w:p>
+    <w:p>
+      <w:pPr>
+        <w:pStyle w:val="Sloka"/>
+        <w:rPr>
+          <w:szCs w:val="24"/>
+        </w:rPr>
+      </w:pPr>
+      <w:r>
+        <w:t>Prosím, odlo</w:t>
+      </w:r>
+      <w:r>
+        <w:t>ž</w:t>
+      </w:r>
+      <w:r>
+        <w:t xml:space="preserve"> ten břit, m</w:t>
+      </w:r>
+      <w:r>
+        <w:t>á</w:t>
+      </w:r>
+      <w:r>
+        <w:t xml:space="preserve"> mil</w:t>
+      </w:r>
+      <w:r>
+        <w:t>á</w:t>
+      </w:r>
+      <w:r>
+        <w:t>,</w:t>
+      </w:r>
+    </w:p>
+    <w:p>
+      <w:pPr>
+        <w:pStyle w:val="Sloka"/>
+        <w:rPr>
+          <w:color w:val="auto"/>
+          <w:szCs w:val="24"/>
+        </w:rPr>
+      </w:pPr>
+      <w:r>
+        <w:t>kolikr</w:t>
+      </w:r>
+      <w:r>
+        <w:t>á</w:t>
+      </w:r>
+      <w:r>
+        <w:t>t jen jsi mne prolila.</w:t>
+      </w:r>
+      <w:r>
+        <w:br w:type="page"/>
+      </w:r>
+    </w:p>
+    <w:p>
+      <w:pPr>
+        <w:pStyle w:val="Nadpisbsn"/>
+      </w:pPr>
+      <w:bookmarkStart w:id="17" w:name="_Toc75286812"/>
+      <w:r>
+        <w:lastRenderedPageBreak/>
+        <w:t xml:space="preserve">Vždyť </w:t>
+      </w:r>
+      <w:r>
+        <w:t>on</w:t>
+      </w:r>
+      <w:r>
+        <w:t xml:space="preserve"> se rozpadá</w:t>
+      </w:r>
+      <w:bookmarkEnd w:id="17"/>
+    </w:p>
+    <w:p>
+      <w:pPr>
+        <w:pStyle w:val="Sloka"/>
+      </w:pPr>
+    </w:p>
+    <w:p>
+      <w:pPr>
+        <w:pStyle w:val="Sloka"/>
+        <w:rPr>
+          <w:szCs w:val="24"/>
+        </w:rPr>
+      </w:pPr>
+      <w:r>
+        <w:t>Milovník</w:t>
+      </w:r>
+      <w:r>
+        <w:t xml:space="preserve"> </w:t>
+      </w:r>
+      <w:r>
+        <w:t>král</w:t>
+      </w:r>
+      <w:r>
+        <w:t xml:space="preserve"> Noci </w:t>
+      </w:r>
+      <w:r>
+        <w:t>víle</w:t>
+      </w:r>
+      <w:r>
+        <w:t xml:space="preserve"> </w:t>
+      </w:r>
+      <w:r>
+        <w:t>p</w:t>
+      </w:r>
+      <w:r>
+        <w:t>a</w:t>
+      </w:r>
+      <w:r>
+        <w:t>d</w:t>
+      </w:r>
+      <w:r>
+        <w:t>,</w:t>
+      </w:r>
+    </w:p>
+    <w:p>
+      <w:pPr>
+        <w:pStyle w:val="Sloka"/>
+      </w:pPr>
+      <w:r>
+        <w:t xml:space="preserve">jak </w:t>
+      </w:r>
+      <w:r>
+        <w:t>jiná</w:t>
+      </w:r>
+      <w:r>
+        <w:t xml:space="preserve"> v</w:t>
+      </w:r>
+      <w:r>
+        <w:t>š</w:t>
+      </w:r>
+      <w:r>
+        <w:t>ad,</w:t>
+      </w:r>
+    </w:p>
+    <w:p>
+      <w:pPr>
+        <w:pStyle w:val="Sloka"/>
+      </w:pPr>
+      <w:r>
+        <w:t>b</w:t>
+      </w:r>
+      <w:r>
+        <w:t xml:space="preserve">y </w:t>
+      </w:r>
+      <w:r>
+        <w:t xml:space="preserve">lze </w:t>
+      </w:r>
+      <w:r>
+        <w:t xml:space="preserve">mohla se </w:t>
+      </w:r>
+      <w:r>
+        <w:t>jí</w:t>
+      </w:r>
+      <w:r>
+        <w:t xml:space="preserve"> </w:t>
+      </w:r>
+      <w:r>
+        <w:t>vyrovnat</w:t>
+      </w:r>
+      <w:r>
+        <w:t>.</w:t>
+      </w:r>
+    </w:p>
+    <w:p>
+      <w:pPr>
+        <w:pStyle w:val="Sloka"/>
+      </w:pPr>
+    </w:p>
+    <w:p>
+      <w:pPr>
+        <w:pStyle w:val="Sloka"/>
+        <w:rPr>
+          <w:szCs w:val="24"/>
+        </w:rPr>
+      </w:pPr>
+      <w:r>
+        <w:t>J</w:t>
+      </w:r>
+      <w:r>
+        <w:t>á</w:t>
+      </w:r>
+      <w:r>
+        <w:t xml:space="preserve"> sním a bled</w:t>
+      </w:r>
+      <w:r>
+        <w:t>,</w:t>
+      </w:r>
+      <w:r>
+        <w:t xml:space="preserve"> </w:t>
+      </w:r>
+      <w:r>
+        <w:t>vznešenou</w:t>
+      </w:r>
+      <w:r>
+        <w:t xml:space="preserve"> vílu p</w:t>
+      </w:r>
+      <w:r>
+        <w:t>í</w:t>
+      </w:r>
+      <w:r>
+        <w:t>t</w:t>
+      </w:r>
+      <w:r>
+        <w:t>;</w:t>
+      </w:r>
+    </w:p>
+    <w:p>
+      <w:pPr>
+        <w:pStyle w:val="Sloka"/>
+        <w:rPr>
+          <w:szCs w:val="24"/>
+        </w:rPr>
+      </w:pPr>
+      <w:r>
+        <w:t>sen tento</w:t>
+      </w:r>
+      <w:r>
+        <w:t>:</w:t>
+      </w:r>
+      <w:r>
+        <w:t xml:space="preserve"> sl</w:t>
+      </w:r>
+      <w:r>
+        <w:t>í</w:t>
+      </w:r>
+      <w:r>
+        <w:t>t</w:t>
+      </w:r>
+    </w:p>
+    <w:p>
+      <w:pPr>
+        <w:pStyle w:val="Sloka"/>
+        <w:rPr>
+          <w:szCs w:val="24"/>
+        </w:rPr>
+      </w:pPr>
+      <w:r>
+        <w:t xml:space="preserve">jej </w:t>
+      </w:r>
+      <w:r>
+        <w:t>žití</w:t>
+      </w:r>
+      <w:r>
+        <w:t>,</w:t>
+      </w:r>
+      <w:r>
+        <w:t xml:space="preserve"> co chaos je, a klid.</w:t>
+      </w:r>
+    </w:p>
+    <w:p>
+      <w:pPr>
+        <w:pStyle w:val="Sloka"/>
+        <w:rPr>
+          <w:szCs w:val="24"/>
+        </w:rPr>
+      </w:pPr>
+    </w:p>
+    <w:p>
+      <w:pPr>
+        <w:pStyle w:val="Sloka"/>
+        <w:rPr>
+          <w:szCs w:val="24"/>
+        </w:rPr>
+      </w:pPr>
+      <w:r>
+        <w:t>V měkký mech lehn</w:t>
+      </w:r>
+      <w:r>
+        <w:t>u</w:t>
+      </w:r>
+    </w:p>
+    <w:p>
+      <w:pPr>
+        <w:pStyle w:val="Sloka"/>
+        <w:rPr>
+          <w:szCs w:val="24"/>
+        </w:rPr>
+      </w:pPr>
+      <w:r>
+        <w:t>a jak</w:t>
+      </w:r>
+      <w:r>
+        <w:t xml:space="preserve"> odvěký sen</w:t>
+      </w:r>
+      <w:r>
+        <w:t>,</w:t>
+      </w:r>
+    </w:p>
+    <w:p>
+      <w:pPr>
+        <w:pStyle w:val="Sloka"/>
+        <w:rPr>
+          <w:szCs w:val="24"/>
+        </w:rPr>
+      </w:pPr>
+      <w:r>
+        <w:t>či p</w:t>
+      </w:r>
+      <w:r>
+        <w:t>ř</w:t>
+      </w:r>
+      <w:r>
+        <w:t>esuch</w:t>
+      </w:r>
+      <w:r>
+        <w:t>ý</w:t>
+      </w:r>
+      <w:r>
+        <w:t xml:space="preserve"> </w:t>
+      </w:r>
+      <w:r>
+        <w:t>kmen</w:t>
+      </w:r>
+    </w:p>
+    <w:p>
+      <w:pPr>
+        <w:pStyle w:val="Sloka"/>
+        <w:rPr>
+          <w:szCs w:val="24"/>
+        </w:rPr>
+      </w:pPr>
+      <w:r>
+        <w:t>se</w:t>
+      </w:r>
+      <w:r>
+        <w:t xml:space="preserve"> cel</w:t>
+      </w:r>
+      <w:r>
+        <w:t xml:space="preserve"> rozpadnu,</w:t>
+      </w:r>
+    </w:p>
+    <w:p>
+      <w:pPr>
+        <w:pStyle w:val="Sloka"/>
+        <w:rPr>
+          <w:szCs w:val="24"/>
+        </w:rPr>
+      </w:pPr>
+    </w:p>
+    <w:p>
+      <w:pPr>
+        <w:pStyle w:val="Sloka"/>
+        <w:rPr>
+          <w:szCs w:val="24"/>
+        </w:rPr>
+      </w:pPr>
+      <w:r>
+        <w:t>vykrv</w:t>
+      </w:r>
+      <w:r>
+        <w:t>á</w:t>
+      </w:r>
+      <w:r>
+        <w:t>c</w:t>
+      </w:r>
+      <w:r>
+        <w:t>í</w:t>
+      </w:r>
+      <w:r>
+        <w:t>m sv</w:t>
+      </w:r>
+      <w:r>
+        <w:t>é</w:t>
+      </w:r>
+      <w:r>
+        <w:t xml:space="preserve"> c</w:t>
+      </w:r>
+      <w:r>
+        <w:t>é</w:t>
+      </w:r>
+      <w:r>
+        <w:t>vy,</w:t>
+      </w:r>
+    </w:p>
+    <w:p>
+      <w:pPr>
+        <w:pStyle w:val="Sloka"/>
+        <w:rPr>
+          <w:szCs w:val="24"/>
+        </w:rPr>
+      </w:pPr>
+      <w:r>
+        <w:t>co</w:t>
+      </w:r>
+      <w:r>
+        <w:t xml:space="preserve"> </w:t>
+      </w:r>
+      <w:r>
+        <w:t>dál</w:t>
+      </w:r>
+      <w:r>
+        <w:t xml:space="preserve"> </w:t>
+      </w:r>
+      <w:r>
+        <w:t>mám</w:t>
+      </w:r>
+      <w:r>
+        <w:t xml:space="preserve"> k odevzdání,</w:t>
+      </w:r>
+    </w:p>
+    <w:p>
+      <w:pPr>
+        <w:pStyle w:val="Sloka"/>
+        <w:rPr>
+          <w:szCs w:val="24"/>
+        </w:rPr>
+      </w:pPr>
+      <w:r>
+        <w:t>jen ať j</w:t>
+      </w:r>
+      <w:r>
+        <w:t>ej</w:t>
+      </w:r>
+      <w:r>
+        <w:t xml:space="preserve"> </w:t>
+      </w:r>
+      <w:r>
+        <w:t>ú</w:t>
+      </w:r>
+      <w:r>
+        <w:t>sm</w:t>
+      </w:r>
+      <w:r>
+        <w:t>ě</w:t>
+      </w:r>
+      <w:r>
+        <w:t>vy</w:t>
+      </w:r>
+    </w:p>
+    <w:p>
+      <w:pPr>
+        <w:pStyle w:val="Sloka"/>
+        <w:rPr>
+          <w:color w:val="auto"/>
+          <w:szCs w:val="24"/>
+        </w:rPr>
+      </w:pPr>
+      <w:r>
+        <w:t>se mi kl</w:t>
+      </w:r>
+      <w:r>
+        <w:t>a</w:t>
+      </w:r>
+      <w:r>
+        <w:t>ní.</w:t>
+      </w:r>
+      <w:r>
+        <w:br w:type="page"/>
+      </w:r>
+    </w:p>
+    <w:p>
+      <w:pPr>
+        <w:pStyle w:val="Nadpisbsn"/>
+      </w:pPr>
+      <w:bookmarkStart w:id="18" w:name="_Toc75286813"/>
+      <w:r>
+        <w:lastRenderedPageBreak/>
+        <w:t>Kletba</w:t>
+      </w:r>
+      <w:bookmarkEnd w:id="18"/>
+    </w:p>
+    <w:p>
+      <w:pPr>
+        <w:pStyle w:val="Sloka"/>
+      </w:pPr>
+    </w:p>
+    <w:p>
+      <w:pPr>
+        <w:pStyle w:val="Sloka"/>
+      </w:pPr>
+      <w:r>
+        <w:t>Já netěším se z tvorů,</w:t>
+      </w:r>
+    </w:p>
+    <w:p>
+      <w:pPr>
+        <w:pStyle w:val="Sloka"/>
+      </w:pPr>
+      <w:r>
+        <w:t>co jsou lidští,</w:t>
+      </w:r>
+    </w:p>
+    <w:p>
+      <w:pPr>
+        <w:pStyle w:val="Sloka"/>
+      </w:pPr>
+      <w:r>
+        <w:t>řežou, pletou m</w:t>
+      </w:r>
+      <w:r>
+        <w:t>ne</w:t>
+      </w:r>
+      <w:r>
+        <w:t xml:space="preserve"> a spolu</w:t>
+      </w:r>
+    </w:p>
+    <w:p>
+      <w:pPr>
+        <w:pStyle w:val="Sloka"/>
+      </w:pPr>
+      <w:r>
+        <w:t>jich duše piští.</w:t>
+      </w:r>
+    </w:p>
+    <w:p>
+      <w:pPr>
+        <w:pStyle w:val="Sloka"/>
+      </w:pPr>
+    </w:p>
+    <w:p>
+      <w:pPr>
+        <w:pStyle w:val="Sloka"/>
+      </w:pPr>
+      <w:r>
+        <w:t xml:space="preserve">Já </w:t>
+      </w:r>
+      <w:r>
+        <w:t>na</w:t>
+      </w:r>
+      <w:r>
+        <w:t>slouchám vánky chladu,</w:t>
+      </w:r>
+    </w:p>
+    <w:p>
+      <w:pPr>
+        <w:pStyle w:val="Sloka"/>
+      </w:pPr>
+      <w:r>
+        <w:t>kam jít šeptají,</w:t>
+      </w:r>
+    </w:p>
+    <w:p>
+      <w:pPr>
+        <w:pStyle w:val="Sloka"/>
+      </w:pPr>
+      <w:r>
+        <w:t>a že mé kroky cení radu,</w:t>
+      </w:r>
+    </w:p>
+    <w:p>
+      <w:pPr>
+        <w:pStyle w:val="Sloka"/>
+      </w:pPr>
+      <w:r>
+        <w:t>jsem sám, potaji.</w:t>
+      </w:r>
+    </w:p>
+    <w:p>
+      <w:pPr>
+        <w:pStyle w:val="Sloka"/>
+      </w:pPr>
+    </w:p>
+    <w:p>
+      <w:pPr>
+        <w:pStyle w:val="Sloka"/>
+      </w:pPr>
+      <w:r>
+        <w:t>Vládnu kde se Stíny vinou</w:t>
+      </w:r>
+    </w:p>
+    <w:p>
+      <w:pPr>
+        <w:pStyle w:val="Sloka"/>
+      </w:pPr>
+      <w:r>
+        <w:t>tiše míst,</w:t>
+      </w:r>
+    </w:p>
+    <w:p>
+      <w:pPr>
+        <w:pStyle w:val="Sloka"/>
+      </w:pPr>
+      <w:r>
+        <w:t>tam hyne spol s křovinou</w:t>
+      </w:r>
+    </w:p>
+    <w:p>
+      <w:pPr>
+        <w:pStyle w:val="Sloka"/>
+      </w:pPr>
+      <w:r>
+        <w:t>výše list.</w:t>
+      </w:r>
+    </w:p>
+    <w:p>
+      <w:pPr>
+        <w:pStyle w:val="Sloka"/>
+      </w:pPr>
+    </w:p>
+    <w:p>
+      <w:pPr>
+        <w:pStyle w:val="Sloka"/>
+      </w:pPr>
+      <w:r>
+        <w:t>Ten, kdo vlil své p</w:t>
+      </w:r>
+      <w:r>
+        <w:t>ř</w:t>
+      </w:r>
+      <w:r>
+        <w:t>iviněn</w:t>
+      </w:r>
+      <w:r>
+        <w:t>í</w:t>
+      </w:r>
+    </w:p>
+    <w:p>
+      <w:pPr>
+        <w:pStyle w:val="Sloka"/>
+      </w:pPr>
+      <w:r>
+        <w:t>druhým vzlyků,</w:t>
+      </w:r>
+    </w:p>
+    <w:p>
+      <w:pPr>
+        <w:pStyle w:val="Sloka"/>
+      </w:pPr>
+      <w:r>
+        <w:t xml:space="preserve">ať s ním </w:t>
+      </w:r>
+      <w:r>
+        <w:t xml:space="preserve">klid nebe </w:t>
+      </w:r>
+      <w:r>
+        <w:t>není</w:t>
+      </w:r>
+    </w:p>
+    <w:p>
+      <w:pPr>
+        <w:pStyle w:val="Sloka"/>
+      </w:pPr>
+      <w:r>
+        <w:t>v okamžiku. </w:t>
+      </w:r>
+    </w:p>
+    <w:p>
+      <w:pPr>
+        <w:pStyle w:val="Sloka"/>
+      </w:pPr>
+    </w:p>
+    <w:p>
+      <w:pPr>
         <w:rPr>
           <w:rFonts w:ascii="Times New Roman" w:eastAsia="Times New Roman" w:hAnsi="Times New Roman" w:cs="Times New Roman"/>
-          <w:i/>
           <w:color w:val="000000"/>
-          <w:sz w:val="36"/>
           <w:szCs w:val="32"/>
           <w:lang w:eastAsia="cs-CZ"/>
         </w:rPr>
@@ -9445,755 +9950,10 @@
     </w:p>
     <w:p>
       <w:pPr>
-        <w:pStyle w:val="Nadpisbsn"/>
-      </w:pPr>
-      <w:bookmarkStart w:id="16" w:name="_Toc75286811"/>
+        <w:pStyle w:val="Sloka"/>
+      </w:pPr>
       <w:r>
         <w:lastRenderedPageBreak/>
-        <w:t>Odlož</w:t>
-      </w:r>
-      <w:r>
-        <w:t xml:space="preserve"> ten břit</w:t>
-      </w:r>
-      <w:bookmarkEnd w:id="16"/>
-    </w:p>
-    <w:p>
-      <w:pPr>
-        <w:pStyle w:val="Sloka"/>
-      </w:pPr>
-    </w:p>
-    <w:p>
-      <w:pPr>
-        <w:pStyle w:val="Sloka"/>
-        <w:rPr>
-          <w:szCs w:val="24"/>
-        </w:rPr>
-      </w:pPr>
-      <w:r>
-        <w:t>Teď mne poslouchej, má milá, já povím ti pravdu,</w:t>
-      </w:r>
-    </w:p>
-    <w:p>
-      <w:pPr>
-        <w:pStyle w:val="Sloka"/>
-        <w:rPr>
-          <w:szCs w:val="24"/>
-        </w:rPr>
-      </w:pPr>
-      <w:r>
-        <w:t xml:space="preserve">pohledem mne </w:t>
-      </w:r>
-      <w:r>
-        <w:t>nítíš</w:t>
-      </w:r>
-      <w:r>
-        <w:t xml:space="preserve"> jako padlá jiskra naftu.</w:t>
-      </w:r>
-    </w:p>
-    <w:p>
-      <w:pPr>
-        <w:pStyle w:val="Sloka"/>
-        <w:rPr>
-          <w:szCs w:val="24"/>
-        </w:rPr>
-      </w:pPr>
-    </w:p>
-    <w:p>
-      <w:pPr>
-        <w:pStyle w:val="Sloka"/>
-        <w:rPr>
-          <w:szCs w:val="24"/>
-        </w:rPr>
-      </w:pPr>
-      <w:r>
-        <w:t>Teď poslouchám já, má milá, chci znát tvou pohádku,</w:t>
-      </w:r>
-    </w:p>
-    <w:p>
-      <w:pPr>
-        <w:pStyle w:val="Sloka"/>
-        <w:rPr>
-          <w:szCs w:val="24"/>
-        </w:rPr>
-      </w:pPr>
-      <w:r>
-        <w:t xml:space="preserve">krev je </w:t>
-      </w:r>
-      <w:r>
-        <w:t xml:space="preserve">mi </w:t>
-      </w:r>
-      <w:r>
-        <w:t>tuš</w:t>
-      </w:r>
-      <w:r>
-        <w:t>í</w:t>
-      </w:r>
-      <w:r>
-        <w:t xml:space="preserve">, </w:t>
-      </w:r>
-      <w:r>
-        <w:t>čí</w:t>
-      </w:r>
-      <w:r>
-        <w:t xml:space="preserve"> </w:t>
-      </w:r>
-      <w:r>
-        <w:t>po</w:t>
-      </w:r>
-      <w:r>
-        <w:t>píši prázdno svých řádků.</w:t>
-      </w:r>
-    </w:p>
-    <w:p>
-      <w:pPr>
-        <w:pStyle w:val="Sloka"/>
-        <w:rPr>
-          <w:szCs w:val="24"/>
-        </w:rPr>
-      </w:pPr>
-    </w:p>
-    <w:p>
-      <w:pPr>
-        <w:pStyle w:val="Sloka"/>
-        <w:rPr>
-          <w:szCs w:val="24"/>
-        </w:rPr>
-      </w:pPr>
-      <w:r>
-        <w:t>Prosím, odlo</w:t>
-      </w:r>
-      <w:r>
-        <w:t>ž</w:t>
-      </w:r>
-      <w:r>
-        <w:t xml:space="preserve"> ten břit, m</w:t>
-      </w:r>
-      <w:r>
-        <w:t>á</w:t>
-      </w:r>
-      <w:r>
-        <w:t xml:space="preserve"> mil</w:t>
-      </w:r>
-      <w:r>
-        <w:t>á</w:t>
-      </w:r>
-      <w:r>
-        <w:t>,</w:t>
-      </w:r>
-    </w:p>
-    <w:p>
-      <w:pPr>
-        <w:pStyle w:val="Sloka"/>
-        <w:rPr>
-          <w:color w:val="auto"/>
-          <w:szCs w:val="24"/>
-        </w:rPr>
-      </w:pPr>
-      <w:r>
-        <w:t>kolikr</w:t>
-      </w:r>
-      <w:r>
-        <w:t>á</w:t>
-      </w:r>
-      <w:r>
-        <w:t>t jen jsi mne prolila.</w:t>
-      </w:r>
-      <w:r>
-        <w:br w:type="page"/>
-      </w:r>
-    </w:p>
-    <w:p>
-      <w:pPr>
-        <w:pStyle w:val="Nadpisbsn"/>
-      </w:pPr>
-      <w:bookmarkStart w:id="17" w:name="_Toc75286812"/>
-      <w:r>
-        <w:lastRenderedPageBreak/>
-        <w:t xml:space="preserve">Vždyť </w:t>
-      </w:r>
-      <w:r>
-        <w:t>on</w:t>
-      </w:r>
-      <w:r>
-        <w:t xml:space="preserve"> se rozpadá</w:t>
-      </w:r>
-      <w:bookmarkEnd w:id="17"/>
-    </w:p>
-    <w:p>
-      <w:pPr>
-        <w:pStyle w:val="Sloka"/>
-      </w:pPr>
-    </w:p>
-    <w:p>
-      <w:pPr>
-        <w:pStyle w:val="Sloka"/>
-        <w:rPr>
-          <w:szCs w:val="24"/>
-        </w:rPr>
-      </w:pPr>
-      <w:r>
-        <w:t>Milovník</w:t>
-      </w:r>
-      <w:r>
-        <w:t xml:space="preserve"> </w:t>
-      </w:r>
-      <w:r>
-        <w:t>král</w:t>
-      </w:r>
-      <w:r>
-        <w:t xml:space="preserve"> Noci </w:t>
-      </w:r>
-      <w:r>
-        <w:t>víle</w:t>
-      </w:r>
-      <w:r>
-        <w:t xml:space="preserve"> </w:t>
-      </w:r>
-      <w:r>
-        <w:t>p</w:t>
-      </w:r>
-      <w:r>
-        <w:t>a</w:t>
-      </w:r>
-      <w:r>
-        <w:t>d</w:t>
-      </w:r>
-      <w:r>
-        <w:t>,</w:t>
-      </w:r>
-    </w:p>
-    <w:p>
-      <w:pPr>
-        <w:pStyle w:val="Sloka"/>
-      </w:pPr>
-      <w:r>
-        <w:t xml:space="preserve">jak </w:t>
-      </w:r>
-      <w:r>
-        <w:t>jiná</w:t>
-      </w:r>
-      <w:r>
-        <w:t xml:space="preserve"> v</w:t>
-      </w:r>
-      <w:r>
-        <w:t>š</w:t>
-      </w:r>
-      <w:r>
-        <w:t>ad,</w:t>
-      </w:r>
-    </w:p>
-    <w:p>
-      <w:pPr>
-        <w:pStyle w:val="Sloka"/>
-      </w:pPr>
-      <w:r>
-        <w:t>b</w:t>
-      </w:r>
-      <w:r>
-        <w:t xml:space="preserve">y </w:t>
-      </w:r>
-      <w:r>
-        <w:t xml:space="preserve">lze </w:t>
-      </w:r>
-      <w:r>
-        <w:t xml:space="preserve">mohla se </w:t>
-      </w:r>
-      <w:r>
-        <w:t>jí</w:t>
-      </w:r>
-      <w:r>
-        <w:t xml:space="preserve"> </w:t>
-      </w:r>
-      <w:r>
-        <w:t>vyrovnat</w:t>
-      </w:r>
-      <w:r>
-        <w:t>.</w:t>
-      </w:r>
-    </w:p>
-    <w:p>
-      <w:pPr>
-        <w:pStyle w:val="Sloka"/>
-      </w:pPr>
-    </w:p>
-    <w:p>
-      <w:pPr>
-        <w:pStyle w:val="Sloka"/>
-        <w:rPr>
-          <w:szCs w:val="24"/>
-        </w:rPr>
-      </w:pPr>
-      <w:r>
-        <w:t>J</w:t>
-      </w:r>
-      <w:r>
-        <w:t>á</w:t>
-      </w:r>
-      <w:r>
-        <w:t xml:space="preserve"> sním a bled</w:t>
-      </w:r>
-      <w:r>
-        <w:t>,</w:t>
-      </w:r>
-      <w:r>
-        <w:t xml:space="preserve"> </w:t>
-      </w:r>
-      <w:r>
-        <w:t>vznešenou</w:t>
-      </w:r>
-      <w:r>
-        <w:t xml:space="preserve"> vílu p</w:t>
-      </w:r>
-      <w:r>
-        <w:t>í</w:t>
-      </w:r>
-      <w:r>
-        <w:t>t</w:t>
-      </w:r>
-      <w:r>
-        <w:t>;</w:t>
-      </w:r>
-    </w:p>
-    <w:p>
-      <w:pPr>
-        <w:pStyle w:val="Sloka"/>
-        <w:rPr>
-          <w:szCs w:val="24"/>
-        </w:rPr>
-      </w:pPr>
-      <w:r>
-        <w:t>sen tento</w:t>
-      </w:r>
-      <w:r>
-        <w:t>:</w:t>
-      </w:r>
-      <w:r>
-        <w:t xml:space="preserve"> sl</w:t>
-      </w:r>
-      <w:r>
-        <w:t>í</w:t>
-      </w:r>
-      <w:r>
-        <w:t>t</w:t>
-      </w:r>
-    </w:p>
-    <w:p>
-      <w:pPr>
-        <w:pStyle w:val="Sloka"/>
-        <w:rPr>
-          <w:szCs w:val="24"/>
-        </w:rPr>
-      </w:pPr>
-      <w:r>
-        <w:t xml:space="preserve">jej </w:t>
-      </w:r>
-      <w:r>
-        <w:t>žití</w:t>
-      </w:r>
-      <w:r>
-        <w:t>,</w:t>
-      </w:r>
-      <w:r>
-        <w:t xml:space="preserve"> co chaos je, a klid.</w:t>
-      </w:r>
-    </w:p>
-    <w:p>
-      <w:pPr>
-        <w:pStyle w:val="Sloka"/>
-        <w:rPr>
-          <w:szCs w:val="24"/>
-        </w:rPr>
-      </w:pPr>
-    </w:p>
-    <w:p>
-      <w:pPr>
-        <w:pStyle w:val="Sloka"/>
-        <w:rPr>
-          <w:szCs w:val="24"/>
-        </w:rPr>
-      </w:pPr>
-      <w:r>
-        <w:t>V měkký mech lehn</w:t>
-      </w:r>
-      <w:r>
-        <w:t>u</w:t>
-      </w:r>
-    </w:p>
-    <w:p>
-      <w:pPr>
-        <w:pStyle w:val="Sloka"/>
-        <w:rPr>
-          <w:szCs w:val="24"/>
-        </w:rPr>
-      </w:pPr>
-      <w:r>
-        <w:t>a jak</w:t>
-      </w:r>
-      <w:r>
-        <w:t xml:space="preserve"> odvěký sen</w:t>
-      </w:r>
-      <w:r>
-        <w:t>,</w:t>
-      </w:r>
-    </w:p>
-    <w:p>
-      <w:pPr>
-        <w:pStyle w:val="Sloka"/>
-        <w:rPr>
-          <w:szCs w:val="24"/>
-        </w:rPr>
-      </w:pPr>
-      <w:r>
-        <w:t>či p</w:t>
-      </w:r>
-      <w:r>
-        <w:t>ř</w:t>
-      </w:r>
-      <w:r>
-        <w:t>esuch</w:t>
-      </w:r>
-      <w:r>
-        <w:t>ý</w:t>
-      </w:r>
-      <w:r>
-        <w:t xml:space="preserve"> </w:t>
-      </w:r>
-      <w:r>
-        <w:t>kmen</w:t>
-      </w:r>
-    </w:p>
-    <w:p>
-      <w:pPr>
-        <w:pStyle w:val="Sloka"/>
-        <w:rPr>
-          <w:szCs w:val="24"/>
-        </w:rPr>
-      </w:pPr>
-      <w:r>
-        <w:t>se</w:t>
-      </w:r>
-      <w:r>
-        <w:t xml:space="preserve"> cel</w:t>
-      </w:r>
-      <w:r>
-        <w:t xml:space="preserve"> rozpadnu,</w:t>
-      </w:r>
-    </w:p>
-    <w:p>
-      <w:pPr>
-        <w:pStyle w:val="Sloka"/>
-        <w:rPr>
-          <w:szCs w:val="24"/>
-        </w:rPr>
-      </w:pPr>
-    </w:p>
-    <w:p>
-      <w:pPr>
-        <w:pStyle w:val="Sloka"/>
-        <w:rPr>
-          <w:szCs w:val="24"/>
-        </w:rPr>
-      </w:pPr>
-      <w:r>
-        <w:t>vykrv</w:t>
-      </w:r>
-      <w:r>
-        <w:t>á</w:t>
-      </w:r>
-      <w:r>
-        <w:t>c</w:t>
-      </w:r>
-      <w:r>
-        <w:t>í</w:t>
-      </w:r>
-      <w:r>
-        <w:t>m sv</w:t>
-      </w:r>
-      <w:r>
-        <w:t>é</w:t>
-      </w:r>
-      <w:r>
-        <w:t xml:space="preserve"> c</w:t>
-      </w:r>
-      <w:r>
-        <w:t>é</w:t>
-      </w:r>
-      <w:r>
-        <w:t>vy,</w:t>
-      </w:r>
-    </w:p>
-    <w:p>
-      <w:pPr>
-        <w:pStyle w:val="Sloka"/>
-        <w:rPr>
-          <w:szCs w:val="24"/>
-        </w:rPr>
-      </w:pPr>
-      <w:r>
-        <w:t>co</w:t>
-      </w:r>
-      <w:r>
-        <w:t xml:space="preserve"> </w:t>
-      </w:r>
-      <w:r>
-        <w:t>dál</w:t>
-      </w:r>
-      <w:r>
-        <w:t xml:space="preserve"> </w:t>
-      </w:r>
-      <w:r>
-        <w:t>mám</w:t>
-      </w:r>
-      <w:r>
-        <w:t xml:space="preserve"> k odevzdání,</w:t>
-      </w:r>
-    </w:p>
-    <w:p>
-      <w:pPr>
-        <w:pStyle w:val="Sloka"/>
-        <w:rPr>
-          <w:szCs w:val="24"/>
-        </w:rPr>
-      </w:pPr>
-      <w:r>
-        <w:t>jen ať j</w:t>
-      </w:r>
-      <w:r>
-        <w:t>ej</w:t>
-      </w:r>
-      <w:r>
-        <w:t xml:space="preserve"> </w:t>
-      </w:r>
-      <w:r>
-        <w:t>ú</w:t>
-      </w:r>
-      <w:r>
-        <w:t>sm</w:t>
-      </w:r>
-      <w:r>
-        <w:t>ě</w:t>
-      </w:r>
-      <w:r>
-        <w:t>vy</w:t>
-      </w:r>
-    </w:p>
-    <w:p>
-      <w:pPr>
-        <w:pStyle w:val="Sloka"/>
-        <w:rPr>
-          <w:color w:val="auto"/>
-          <w:szCs w:val="24"/>
-        </w:rPr>
-      </w:pPr>
-      <w:r>
-        <w:t>se mi kl</w:t>
-      </w:r>
-      <w:r>
-        <w:t>a</w:t>
-      </w:r>
-      <w:r>
-        <w:t>ní.</w:t>
-      </w:r>
-      <w:r>
-        <w:br w:type="page"/>
-      </w:r>
-    </w:p>
-    <w:p>
-      <w:pPr>
-        <w:pStyle w:val="Nadpisbsn"/>
-      </w:pPr>
-      <w:bookmarkStart w:id="18" w:name="_Toc75286813"/>
-      <w:r>
-        <w:lastRenderedPageBreak/>
-        <w:t>Kletba</w:t>
-      </w:r>
-      <w:bookmarkEnd w:id="18"/>
-    </w:p>
-    <w:p>
-      <w:pPr>
-        <w:pStyle w:val="Sloka"/>
-      </w:pPr>
-    </w:p>
-    <w:p>
-      <w:pPr>
-        <w:pStyle w:val="Sloka"/>
-      </w:pPr>
-      <w:r>
-        <w:t>Já netěším se z tvorů,</w:t>
-      </w:r>
-    </w:p>
-    <w:p>
-      <w:pPr>
-        <w:pStyle w:val="Sloka"/>
-      </w:pPr>
-      <w:r>
-        <w:t>co jsou lidští,</w:t>
-      </w:r>
-    </w:p>
-    <w:p>
-      <w:pPr>
-        <w:pStyle w:val="Sloka"/>
-      </w:pPr>
-      <w:r>
-        <w:t>řežou, pletou m</w:t>
-      </w:r>
-      <w:r>
-        <w:t>ne</w:t>
-      </w:r>
-      <w:r>
-        <w:t xml:space="preserve"> a spolu</w:t>
-      </w:r>
-    </w:p>
-    <w:p>
-      <w:pPr>
-        <w:pStyle w:val="Sloka"/>
-      </w:pPr>
-      <w:r>
-        <w:t>jich duše piští.</w:t>
-      </w:r>
-    </w:p>
-    <w:p>
-      <w:pPr>
-        <w:pStyle w:val="Sloka"/>
-      </w:pPr>
-    </w:p>
-    <w:p>
-      <w:pPr>
-        <w:pStyle w:val="Sloka"/>
-      </w:pPr>
-      <w:r>
-        <w:t xml:space="preserve">Já </w:t>
-      </w:r>
-      <w:r>
-        <w:t>na</w:t>
-      </w:r>
-      <w:r>
-        <w:t>slouchám vánky chladu,</w:t>
-      </w:r>
-    </w:p>
-    <w:p>
-      <w:pPr>
-        <w:pStyle w:val="Sloka"/>
-      </w:pPr>
-      <w:r>
-        <w:t>kam jít šeptají,</w:t>
-      </w:r>
-    </w:p>
-    <w:p>
-      <w:pPr>
-        <w:pStyle w:val="Sloka"/>
-      </w:pPr>
-      <w:r>
-        <w:t>a že mé kroky cení radu,</w:t>
-      </w:r>
-    </w:p>
-    <w:p>
-      <w:pPr>
-        <w:pStyle w:val="Sloka"/>
-      </w:pPr>
-      <w:r>
-        <w:t>jsem sám, potaji.</w:t>
-      </w:r>
-    </w:p>
-    <w:p>
-      <w:pPr>
-        <w:pStyle w:val="Sloka"/>
-      </w:pPr>
-    </w:p>
-    <w:p>
-      <w:pPr>
-        <w:pStyle w:val="Sloka"/>
-      </w:pPr>
-      <w:r>
-        <w:t>Vládnu kde se Stíny vinou</w:t>
-      </w:r>
-    </w:p>
-    <w:p>
-      <w:pPr>
-        <w:pStyle w:val="Sloka"/>
-      </w:pPr>
-      <w:r>
-        <w:t>tiše míst,</w:t>
-      </w:r>
-    </w:p>
-    <w:p>
-      <w:pPr>
-        <w:pStyle w:val="Sloka"/>
-      </w:pPr>
-      <w:r>
-        <w:t>tam hyne spol s křovinou</w:t>
-      </w:r>
-    </w:p>
-    <w:p>
-      <w:pPr>
-        <w:pStyle w:val="Sloka"/>
-      </w:pPr>
-      <w:r>
-        <w:t>výše list.</w:t>
-      </w:r>
-    </w:p>
-    <w:p>
-      <w:pPr>
-        <w:pStyle w:val="Sloka"/>
-      </w:pPr>
-    </w:p>
-    <w:p>
-      <w:pPr>
-        <w:pStyle w:val="Sloka"/>
-      </w:pPr>
-      <w:r>
-        <w:t>Ten, kdo vlil své p</w:t>
-      </w:r>
-      <w:r>
-        <w:t>ř</w:t>
-      </w:r>
-      <w:r>
-        <w:t>iviněn</w:t>
-      </w:r>
-      <w:r>
-        <w:t>í</w:t>
-      </w:r>
-    </w:p>
-    <w:p>
-      <w:pPr>
-        <w:pStyle w:val="Sloka"/>
-      </w:pPr>
-      <w:r>
-        <w:t>druhým vzlyků,</w:t>
-      </w:r>
-    </w:p>
-    <w:p>
-      <w:pPr>
-        <w:pStyle w:val="Sloka"/>
-      </w:pPr>
-      <w:r>
-        <w:t xml:space="preserve">ať s ním </w:t>
-      </w:r>
-      <w:r>
-        <w:t xml:space="preserve">klid nebe </w:t>
-      </w:r>
-      <w:r>
-        <w:t>není</w:t>
-      </w:r>
-    </w:p>
-    <w:p>
-      <w:pPr>
-        <w:pStyle w:val="Sloka"/>
-      </w:pPr>
-      <w:r>
-        <w:t>v okamžiku. </w:t>
-      </w:r>
-    </w:p>
-    <w:p>
-      <w:pPr>
-        <w:pStyle w:val="Sloka"/>
-      </w:pPr>
-    </w:p>
-    <w:p>
-      <w:pPr>
-        <w:pStyle w:val="Sloka"/>
-      </w:pPr>
-      <w:r>
         <w:t xml:space="preserve">Ti z Vás, </w:t>
       </w:r>
       <w:r>
@@ -10622,89 +10382,6 @@
     </w:p>
     <w:p>
       <w:pPr>
-        <w:rPr>
-          <w:rFonts w:ascii="Times New Roman" w:eastAsia="Times New Roman" w:hAnsi="Times New Roman" w:cs="Times New Roman"/>
-          <w:i/>
-          <w:color w:val="000000"/>
-          <w:sz w:val="40"/>
-          <w:szCs w:val="32"/>
-          <w:lang w:eastAsia="cs-CZ"/>
-        </w:rPr>
-      </w:pPr>
-      <w:r>
-        <w:rPr>
-          <w:noProof/>
-        </w:rPr>
-        <w:lastRenderedPageBreak/>
-        <w:drawing>
-          <wp:anchor distT="0" distB="0" distL="114300" distR="114300" simplePos="0" relativeHeight="251667456" behindDoc="0" locked="0" layoutInCell="1" allowOverlap="1" wp14:anchorId="594FB205" wp14:editId="498FC42B">
-            <wp:simplePos x="0" y="0"/>
-            <wp:positionH relativeFrom="column">
-              <wp:posOffset>-457200</wp:posOffset>
-            </wp:positionH>
-            <wp:positionV relativeFrom="paragraph">
-              <wp:posOffset>0</wp:posOffset>
-            </wp:positionV>
-            <wp:extent cx="4686300" cy="4686300"/>
-            <wp:effectExtent l="0" t="0" r="0" b="0"/>
-            <wp:wrapSquare wrapText="bothSides"/>
-            <wp:docPr id="33" name="Obrázek 33"/>
-            <wp:cNvGraphicFramePr>
-              <a:graphicFrameLocks xmlns:a="http://schemas.openxmlformats.org/drawingml/2006/main" noChangeAspect="1"/>
-            </wp:cNvGraphicFramePr>
-            <a:graphic xmlns:a="http://schemas.openxmlformats.org/drawingml/2006/main">
-              <a:graphicData uri="http://schemas.openxmlformats.org/drawingml/2006/picture">
-                <pic:pic xmlns:pic="http://schemas.openxmlformats.org/drawingml/2006/picture">
-                  <pic:nvPicPr>
-                    <pic:cNvPr id="0" name="Picture 23"/>
-                    <pic:cNvPicPr>
-                      <a:picLocks noChangeAspect="1" noChangeArrowheads="1"/>
-                    </pic:cNvPicPr>
-                  </pic:nvPicPr>
-                  <pic:blipFill>
-                    <a:blip r:embed="rId17">
-                      <a:extLst>
-                        <a:ext uri="{28A0092B-C50C-407E-A947-70E740481C1C}">
-                          <a14:useLocalDpi xmlns:a14="http://schemas.microsoft.com/office/drawing/2010/main" val="0"/>
-                        </a:ext>
-                      </a:extLst>
-                    </a:blip>
-                    <a:srcRect/>
-                    <a:stretch>
-                      <a:fillRect/>
-                    </a:stretch>
-                  </pic:blipFill>
-                  <pic:spPr bwMode="auto">
-                    <a:xfrm>
-                      <a:off x="0" y="0"/>
-                      <a:ext cx="4686300" cy="4686300"/>
-                    </a:xfrm>
-                    <a:prstGeom prst="rect">
-                      <a:avLst/>
-                    </a:prstGeom>
-                    <a:noFill/>
-                    <a:ln>
-                      <a:noFill/>
-                    </a:ln>
-                  </pic:spPr>
-                </pic:pic>
-              </a:graphicData>
-            </a:graphic>
-            <wp14:sizeRelH relativeFrom="page">
-              <wp14:pctWidth>0</wp14:pctWidth>
-            </wp14:sizeRelH>
-            <wp14:sizeRelV relativeFrom="page">
-              <wp14:pctHeight>0</wp14:pctHeight>
-            </wp14:sizeRelV>
-          </wp:anchor>
-        </w:drawing>
-      </w:r>
-      <w:r>
-        <w:br w:type="page"/>
-      </w:r>
-    </w:p>
-    <w:p>
-      <w:pPr>
         <w:pStyle w:val="Nadpisbsn"/>
       </w:pPr>
       <w:bookmarkStart w:id="20" w:name="_Toc75286815"/>
@@ -11823,18 +11500,28 @@
     </w:p>
     <w:p>
       <w:pPr>
-        <w:pStyle w:val="Sloka"/>
-        <w:rPr>
+        <w:rPr>
+          <w:rFonts w:ascii="Times New Roman" w:eastAsia="Times New Roman" w:hAnsi="Times New Roman" w:cs="Times New Roman"/>
+          <w:color w:val="000000"/>
           <w:sz w:val="24"/>
           <w:szCs w:val="24"/>
-        </w:rPr>
-      </w:pPr>
-    </w:p>
-    <w:p>
-      <w:pPr>
-        <w:pStyle w:val="Sloka"/>
-      </w:pPr>
-      <w:r>
+          <w:lang w:eastAsia="cs-CZ"/>
+        </w:rPr>
+      </w:pPr>
+      <w:r>
+        <w:rPr>
+          <w:sz w:val="24"/>
+          <w:szCs w:val="24"/>
+        </w:rPr>
+        <w:br w:type="page"/>
+      </w:r>
+    </w:p>
+    <w:p>
+      <w:pPr>
+        <w:pStyle w:val="Sloka"/>
+      </w:pPr>
+      <w:r>
+        <w:lastRenderedPageBreak/>
         <w:t>chybí tu kyslík</w:t>
       </w:r>
     </w:p>
@@ -11919,7 +11606,7 @@
                     </pic:cNvPicPr>
                   </pic:nvPicPr>
                   <pic:blipFill>
-                    <a:blip r:embed="rId18" cstate="print">
+                    <a:blip r:embed="rId15" cstate="print">
                       <a:extLst>
                         <a:ext uri="{28A0092B-C50C-407E-A947-70E740481C1C}">
                           <a14:useLocalDpi xmlns:a14="http://schemas.microsoft.com/office/drawing/2010/main" val="0"/>
@@ -12415,7 +12102,7 @@
                     </pic:cNvPicPr>
                   </pic:nvPicPr>
                   <pic:blipFill>
-                    <a:blip r:embed="rId19" cstate="print">
+                    <a:blip r:embed="rId16" cstate="print">
                       <a:extLst>
                         <a:ext uri="{28A0092B-C50C-407E-A947-70E740481C1C}">
                           <a14:useLocalDpi xmlns:a14="http://schemas.microsoft.com/office/drawing/2010/main" val="0"/>
@@ -13292,30 +12979,23 @@
     </w:p>
     <w:p>
       <w:pPr>
-        <w:pStyle w:val="Sloka"/>
-      </w:pPr>
-    </w:p>
-    <w:p>
-      <w:pPr>
-        <w:pStyle w:val="Sloka"/>
-      </w:pPr>
-      <w:r>
-        <w:t>-</w:t>
-      </w:r>
-      <w:r>
-        <w:t xml:space="preserve"> - -</w:t>
-      </w:r>
-    </w:p>
-    <w:p>
-      <w:pPr>
-        <w:pStyle w:val="Sloka"/>
-      </w:pPr>
-    </w:p>
-    <w:p>
-      <w:pPr>
-        <w:pStyle w:val="Sloka"/>
-      </w:pPr>
-      <w:r>
+        <w:rPr>
+          <w:rFonts w:ascii="Times New Roman" w:eastAsia="Times New Roman" w:hAnsi="Times New Roman" w:cs="Times New Roman"/>
+          <w:color w:val="000000"/>
+          <w:szCs w:val="32"/>
+          <w:lang w:eastAsia="cs-CZ"/>
+        </w:rPr>
+      </w:pPr>
+      <w:r>
+        <w:br w:type="page"/>
+      </w:r>
+    </w:p>
+    <w:p>
+      <w:pPr>
+        <w:pStyle w:val="Sloka"/>
+      </w:pPr>
+      <w:r>
+        <w:lastRenderedPageBreak/>
         <w:t>D</w:t>
       </w:r>
       <w:r>
@@ -15227,11 +14907,19 @@
     </w:p>
     <w:p>
       <w:pPr>
-        <w:pStyle w:val="Sloka"/>
-        <w:rPr>
-          <w:szCs w:val="24"/>
-        </w:rPr>
-      </w:pPr>
+        <w:rPr>
+          <w:rFonts w:ascii="Times New Roman" w:eastAsia="Times New Roman" w:hAnsi="Times New Roman" w:cs="Times New Roman"/>
+          <w:color w:val="000000"/>
+          <w:szCs w:val="24"/>
+          <w:lang w:eastAsia="cs-CZ"/>
+        </w:rPr>
+      </w:pPr>
+      <w:r>
+        <w:rPr>
+          <w:szCs w:val="24"/>
+        </w:rPr>
+        <w:br w:type="page"/>
+      </w:r>
     </w:p>
     <w:p>
       <w:pPr>
@@ -15241,6 +14929,7 @@
         </w:rPr>
       </w:pPr>
       <w:r>
+        <w:lastRenderedPageBreak/>
         <w:t>a krás jin</w:t>
       </w:r>
       <w:r>
@@ -15880,17 +15569,26 @@
     </w:p>
     <w:p>
       <w:pPr>
-        <w:pStyle w:val="Sloka"/>
-        <w:rPr>
-          <w:szCs w:val="24"/>
-        </w:rPr>
-      </w:pPr>
-    </w:p>
-    <w:p>
-      <w:pPr>
-        <w:pStyle w:val="Sloka"/>
-      </w:pPr>
-      <w:r>
+        <w:rPr>
+          <w:rFonts w:ascii="Times New Roman" w:eastAsia="Times New Roman" w:hAnsi="Times New Roman" w:cs="Times New Roman"/>
+          <w:color w:val="000000"/>
+          <w:szCs w:val="24"/>
+          <w:lang w:eastAsia="cs-CZ"/>
+        </w:rPr>
+      </w:pPr>
+      <w:r>
+        <w:rPr>
+          <w:szCs w:val="24"/>
+        </w:rPr>
+        <w:br w:type="page"/>
+      </w:r>
+    </w:p>
+    <w:p>
+      <w:pPr>
+        <w:pStyle w:val="Sloka"/>
+      </w:pPr>
+      <w:r>
+        <w:lastRenderedPageBreak/>
         <w:t>Vaše</w:t>
       </w:r>
       <w:r>
@@ -16757,7 +16455,10 @@
         <w:t>ty</w:t>
       </w:r>
       <w:r>
-        <w:t xml:space="preserve"> jsi mne prolila.</w:t>
+        <w:t>s</w:t>
+      </w:r>
+      <w:r>
+        <w:t xml:space="preserve"> mne prolila.</w:t>
       </w:r>
       <w:r>
         <w:br w:type="page"/>
@@ -16768,6 +16469,163 @@
         <w:pStyle w:val="Nadpisbsn"/>
       </w:pPr>
       <w:bookmarkStart w:id="41" w:name="_Toc75286836"/>
+      <w:r>
+        <w:lastRenderedPageBreak/>
+        <w:t>A sochou se nyní stal</w:t>
+      </w:r>
+      <w:r>
+        <w:t xml:space="preserve"> </w:t>
+      </w:r>
+      <w:r>
+        <w:t>i on</w:t>
+      </w:r>
+      <w:r>
+        <w:t xml:space="preserve"> sám</w:t>
+      </w:r>
+    </w:p>
+    <w:p>
+      <w:pPr>
+        <w:pStyle w:val="Sloka"/>
+      </w:pPr>
+    </w:p>
+    <w:p>
+      <w:pPr>
+        <w:pStyle w:val="Sloka"/>
+      </w:pPr>
+      <w:r>
+        <w:t>Úsměvů nemám, snad slzet si přeji,</w:t>
+      </w:r>
+    </w:p>
+    <w:p>
+      <w:pPr>
+        <w:pStyle w:val="Sloka"/>
+      </w:pPr>
+      <w:r>
+        <w:t>to pro ní jen, pro kterou víc,</w:t>
+      </w:r>
+    </w:p>
+    <w:p>
+      <w:pPr>
+        <w:pStyle w:val="Sloka"/>
+      </w:pPr>
+      <w:r>
+        <w:t>chladný jsem led, necítím nic,</w:t>
+      </w:r>
+    </w:p>
+    <w:p>
+      <w:pPr>
+        <w:pStyle w:val="Sloka"/>
+      </w:pPr>
+      <w:r>
+        <w:t>srdce nemám - hledím do peřejí -</w:t>
+      </w:r>
+    </w:p>
+    <w:p>
+      <w:pPr>
+        <w:pStyle w:val="Sloka"/>
+      </w:pPr>
+    </w:p>
+    <w:p>
+      <w:pPr>
+        <w:pStyle w:val="Sloka"/>
+      </w:pPr>
+      <w:r>
+        <w:t>nejen své, jen myslí dbám to její,</w:t>
+      </w:r>
+    </w:p>
+    <w:p>
+      <w:pPr>
+        <w:pStyle w:val="Sloka"/>
+      </w:pPr>
+      <w:r>
+        <w:t>jak sladké je, vždyť pochází od vinic,</w:t>
+      </w:r>
+    </w:p>
+    <w:p>
+      <w:pPr>
+        <w:pStyle w:val="Sloka"/>
+      </w:pPr>
+      <w:r>
+        <w:t>Vám ostatním, všem dámám kralujíc,</w:t>
+      </w:r>
+    </w:p>
+    <w:p>
+      <w:pPr>
+        <w:pStyle w:val="Sloka"/>
+      </w:pPr>
+      <w:r>
+        <w:t>sličny, než ona nezáříte pestřeji!</w:t>
+      </w:r>
+    </w:p>
+    <w:p>
+      <w:pPr>
+        <w:pStyle w:val="Sloka"/>
+      </w:pPr>
+    </w:p>
+    <w:p>
+      <w:pPr>
+        <w:pStyle w:val="Sloka"/>
+      </w:pPr>
+      <w:r>
+        <w:t>Tak krutý zásah lásky musím nést,</w:t>
+      </w:r>
+    </w:p>
+    <w:p>
+      <w:pPr>
+        <w:pStyle w:val="Sloka"/>
+      </w:pPr>
+      <w:r>
+        <w:t>co zbývá mi, než dále prchat</w:t>
+      </w:r>
+    </w:p>
+    <w:p>
+      <w:pPr>
+        <w:pStyle w:val="Sloka"/>
+      </w:pPr>
+      <w:r>
+        <w:t>před Vámi, z těla, z živých měst</w:t>
+      </w:r>
+    </w:p>
+    <w:p>
+      <w:pPr>
+        <w:pStyle w:val="Sloka"/>
+      </w:pPr>
+    </w:p>
+    <w:p>
+      <w:pPr>
+        <w:pStyle w:val="Sloka"/>
+      </w:pPr>
+      <w:r>
+        <w:t>a před sebou samým, nechci lhát,</w:t>
+      </w:r>
+    </w:p>
+    <w:p>
+      <w:pPr>
+        <w:pStyle w:val="Sloka"/>
+      </w:pPr>
+      <w:r>
+        <w:t>sobě lhát, že čípak to vina,</w:t>
+      </w:r>
+    </w:p>
+    <w:p>
+      <w:pPr>
+        <w:pStyle w:val="Sloka"/>
+        <w:rPr>
+          <w:i/>
+          <w:sz w:val="36"/>
+        </w:rPr>
+      </w:pPr>
+      <w:r>
+        <w:t>ať žal mi patří nežli jiná!</w:t>
+      </w:r>
+      <w:r>
+        <w:br w:type="page"/>
+      </w:r>
+    </w:p>
+    <w:p>
+      <w:pPr>
+        <w:pStyle w:val="Nadpisbsn"/>
+      </w:pPr>
       <w:r>
         <w:lastRenderedPageBreak/>
         <w:t>Portál</w:t>
@@ -16809,10 +16667,16 @@
         <w:t xml:space="preserve"> </w:t>
       </w:r>
       <w:r>
-        <w:t xml:space="preserve">přivřu </w:t>
-      </w:r>
-      <w:r>
-        <w:t xml:space="preserve">svůj zrak </w:t>
+        <w:t>přivřu</w:t>
+      </w:r>
+      <w:r>
+        <w:t xml:space="preserve"> zrak</w:t>
+      </w:r>
+      <w:r>
+        <w:t xml:space="preserve"> svůj</w:t>
+      </w:r>
+      <w:r>
+        <w:t xml:space="preserve"> </w:t>
       </w:r>
       <w:r>
         <w:t>a hned klidem procítěný.</w:t>
@@ -17093,7 +16957,13 @@
         <w:pStyle w:val="Sloka"/>
       </w:pPr>
       <w:r>
-        <w:t>ve mně; prchla, pak zdvihla zde práh zděný.</w:t>
+        <w:t xml:space="preserve">ve mně; </w:t>
+      </w:r>
+      <w:r>
+        <w:t>zmlkla</w:t>
+      </w:r>
+      <w:r>
+        <w:t>, pak zdvihla zde práh zděný.</w:t>
       </w:r>
     </w:p>
     <w:p>
@@ -17211,7 +17081,13 @@
         <w:pStyle w:val="Sloka"/>
       </w:pPr>
       <w:r>
-        <w:t>než jedno chudé azuro</w:t>
+        <w:t>než jedno chud</w:t>
+      </w:r>
+      <w:r>
+        <w:t>n</w:t>
+      </w:r>
+      <w:r>
+        <w:t>é azuro</w:t>
       </w:r>
       <w:r>
         <w:t>.</w:t>
@@ -17275,6 +17151,17 @@
         <w:pStyle w:val="Sloka"/>
       </w:pPr>
       <w:r>
+        <w:t>Kvete Tma</w:t>
+      </w:r>
+      <w:r>
+        <w:t>.</w:t>
+      </w:r>
+    </w:p>
+    <w:p>
+      <w:pPr>
+        <w:pStyle w:val="Sloka"/>
+      </w:pPr>
+      <w:r>
         <w:t>Čern</w:t>
       </w:r>
       <w:r>
@@ -17332,7 +17219,10 @@
         <w:t xml:space="preserve"> neb</w:t>
       </w:r>
       <w:r>
-        <w:t xml:space="preserve">em </w:t>
+        <w:t>i</w:t>
+      </w:r>
+      <w:r>
+        <w:t xml:space="preserve"> </w:t>
       </w:r>
       <w:r>
         <w:t>rozprostírá</w:t>
@@ -17362,7 +17252,13 @@
       <w:bookmarkStart w:id="44" w:name="_Toc75286839"/>
       <w:r>
         <w:lastRenderedPageBreak/>
-        <w:t>Byje přirozená jako elvinský les</w:t>
+        <w:t>Byje přirozená</w:t>
+      </w:r>
+      <w:r>
+        <w:t xml:space="preserve"> </w:t>
+      </w:r>
+      <w:r>
+        <w:t>jako elvinský les</w:t>
       </w:r>
       <w:bookmarkEnd w:id="44"/>
     </w:p>
@@ -17412,229 +17308,229 @@
         <w:pStyle w:val="Sloka"/>
       </w:pPr>
       <w:r>
-        <w:t>Nez</w:t>
-      </w:r>
-      <w:r>
-        <w:t>nám</w:t>
+        <w:t xml:space="preserve">Co </w:t>
+      </w:r>
+      <w:r>
+        <w:t>znám</w:t>
+      </w:r>
+      <w:r>
+        <w:t xml:space="preserve"> já, </w:t>
+      </w:r>
+      <w:r>
+        <w:t xml:space="preserve">obraz </w:t>
+      </w:r>
+      <w:r>
+        <w:t xml:space="preserve">tento </w:t>
+      </w:r>
+      <w:r>
+        <w:t>po</w:t>
+      </w:r>
+      <w:r>
+        <w:t>z</w:t>
+      </w:r>
+      <w:r>
+        <w:t>bude mi stálý.</w:t>
+      </w:r>
+    </w:p>
+    <w:p>
+      <w:pPr>
+        <w:pStyle w:val="Sloka"/>
+      </w:pPr>
+    </w:p>
+    <w:p>
+      <w:pPr>
+        <w:pStyle w:val="Sloka"/>
+      </w:pPr>
+      <w:r>
+        <w:t>Nožka malá mechem chodí bosa v dáli,</w:t>
+      </w:r>
+    </w:p>
+    <w:p>
+      <w:pPr>
+        <w:pStyle w:val="Sloka"/>
+      </w:pPr>
+      <w:r>
+        <w:t>rozezn</w:t>
+      </w:r>
+      <w:r>
+        <w:t>í</w:t>
+      </w:r>
+      <w:r>
+        <w:t>vá ptactva zpěv</w:t>
+      </w:r>
+      <w:r>
+        <w:t>;</w:t>
+      </w:r>
+      <w:r>
+        <w:t xml:space="preserve"> </w:t>
+      </w:r>
+      <w:r>
+        <w:t>s</w:t>
+      </w:r>
+      <w:r>
+        <w:t>rdce sladce roní</w:t>
       </w:r>
       <w:r>
         <w:t>,</w:t>
       </w:r>
-      <w:r>
-        <w:t xml:space="preserve"> že </w:t>
-      </w:r>
-      <w:r>
-        <w:t xml:space="preserve">obraz </w:t>
-      </w:r>
-      <w:r>
-        <w:t xml:space="preserve">tento </w:t>
-      </w:r>
-      <w:r>
-        <w:t>po</w:t>
-      </w:r>
-      <w:r>
-        <w:t>z</w:t>
-      </w:r>
-      <w:r>
-        <w:t>bude mi stálý.</w:t>
-      </w:r>
-    </w:p>
-    <w:p>
-      <w:pPr>
-        <w:pStyle w:val="Sloka"/>
-      </w:pPr>
-    </w:p>
-    <w:p>
-      <w:pPr>
-        <w:pStyle w:val="Sloka"/>
-      </w:pPr>
-      <w:r>
-        <w:t>Nožka malá mechem chodí bosa v dáli,</w:t>
-      </w:r>
-    </w:p>
-    <w:p>
-      <w:pPr>
-        <w:pStyle w:val="Sloka"/>
-      </w:pPr>
-      <w:r>
-        <w:t>rozezn</w:t>
+    </w:p>
+    <w:p>
+      <w:pPr>
+        <w:pStyle w:val="Sloka"/>
+      </w:pPr>
+      <w:r>
+        <w:t>než ohlížet se za jinou, lépe plakat pro ní</w:t>
+      </w:r>
+      <w:r>
+        <w:t>.</w:t>
+      </w:r>
+    </w:p>
+    <w:p>
+      <w:pPr>
+        <w:pStyle w:val="Sloka"/>
+      </w:pPr>
+      <w:r>
+        <w:t>L</w:t>
+      </w:r>
+      <w:r>
+        <w:t>esem</w:t>
+      </w:r>
+      <w:r>
+        <w:t xml:space="preserve"> kráčím</w:t>
+      </w:r>
+      <w:r>
+        <w:t xml:space="preserve"> </w:t>
+      </w:r>
+      <w:r>
+        <w:t xml:space="preserve">i já, </w:t>
+      </w:r>
+      <w:r>
+        <w:t xml:space="preserve">jako </w:t>
+      </w:r>
+      <w:r>
+        <w:t>bránou</w:t>
+      </w:r>
+      <w:r>
+        <w:t xml:space="preserve"> katedrály.</w:t>
+      </w:r>
+    </w:p>
+    <w:p>
+      <w:pPr>
+        <w:pStyle w:val="Sloka"/>
+      </w:pPr>
+    </w:p>
+    <w:p>
+      <w:pPr>
+        <w:pStyle w:val="Sloka"/>
+      </w:pPr>
+      <w:r>
+        <w:t>Kam sázíš květy fialek, má v</w:t>
       </w:r>
       <w:r>
         <w:t>í</w:t>
       </w:r>
       <w:r>
-        <w:t>vá ptactva zpěv</w:t>
-      </w:r>
-      <w:r>
-        <w:t>;</w:t>
+        <w:t>lo,</w:t>
+      </w:r>
+    </w:p>
+    <w:p>
+      <w:pPr>
+        <w:pStyle w:val="Sloka"/>
+      </w:pPr>
+      <w:r>
+        <w:t xml:space="preserve">mé nitro, </w:t>
+      </w:r>
+      <w:r>
+        <w:t>co</w:t>
+      </w:r>
+      <w:r>
+        <w:t xml:space="preserve"> nitro, louka tebou rozrytá;</w:t>
+      </w:r>
+    </w:p>
+    <w:p>
+      <w:pPr>
+        <w:pStyle w:val="Sloka"/>
+      </w:pPr>
+      <w:r>
+        <w:t xml:space="preserve">pod </w:t>
+      </w:r>
+      <w:r>
+        <w:t>hlínou</w:t>
+      </w:r>
+      <w:r>
+        <w:t xml:space="preserve"> leží</w:t>
+      </w:r>
+      <w:r>
+        <w:t>, ač bar</w:t>
+      </w:r>
+      <w:r>
+        <w:t>e</w:t>
+      </w:r>
+      <w:r>
+        <w:t>vn</w:t>
+      </w:r>
+      <w:r>
+        <w:t>ě</w:t>
+      </w:r>
+      <w:r>
+        <w:t>j</w:t>
+      </w:r>
+      <w:r>
+        <w:t>ší</w:t>
+      </w:r>
+      <w:r>
+        <w:t xml:space="preserve"> bylo</w:t>
+      </w:r>
+      <w:r>
+        <w:t>.</w:t>
+      </w:r>
+    </w:p>
+    <w:p>
+      <w:pPr>
+        <w:pStyle w:val="Sloka"/>
+      </w:pPr>
+    </w:p>
+    <w:p>
+      <w:pPr>
+        <w:pStyle w:val="Sloka"/>
+      </w:pPr>
+      <w:r>
+        <w:t>V</w:t>
+      </w:r>
+      <w:r>
+        <w:t xml:space="preserve"> sín</w:t>
+      </w:r>
+      <w:r>
+        <w:t>ě</w:t>
+      </w:r>
+      <w:r>
+        <w:t xml:space="preserve"> les</w:t>
+      </w:r>
+      <w:r>
+        <w:t>ů</w:t>
+      </w:r>
+      <w:r>
+        <w:t xml:space="preserve"> mizívám, mizí všední světy,</w:t>
+      </w:r>
+    </w:p>
+    <w:p>
+      <w:pPr>
+        <w:pStyle w:val="Sloka"/>
+      </w:pPr>
+      <w:r>
+        <w:t>n</w:t>
+      </w:r>
+      <w:r>
+        <w:t xml:space="preserve">itro holé, </w:t>
+      </w:r>
+      <w:r>
+        <w:t>bolest</w:t>
       </w:r>
       <w:r>
         <w:t xml:space="preserve"> </w:t>
       </w:r>
       <w:r>
-        <w:t>s</w:t>
-      </w:r>
-      <w:r>
-        <w:t>rdce sladce roní</w:t>
-      </w:r>
-      <w:r>
-        <w:t>.</w:t>
-      </w:r>
-    </w:p>
-    <w:p>
-      <w:pPr>
-        <w:pStyle w:val="Sloka"/>
-      </w:pPr>
-      <w:r>
-        <w:t>I</w:t>
-      </w:r>
-      <w:r>
-        <w:t xml:space="preserve"> já </w:t>
-      </w:r>
-      <w:r>
-        <w:t>lesem kráčím</w:t>
-      </w:r>
-      <w:r>
-        <w:t xml:space="preserve"> Nocím zpívav o ní,</w:t>
-      </w:r>
-      <w:r>
-        <w:t xml:space="preserve"> //než ohlížet se za jinou, lépe plakat pro ní,</w:t>
-      </w:r>
-    </w:p>
-    <w:p>
-      <w:pPr>
-        <w:pStyle w:val="Sloka"/>
-      </w:pPr>
-      <w:r>
-        <w:t xml:space="preserve">lesem jako farář </w:t>
-      </w:r>
-      <w:r>
-        <w:t>bránou</w:t>
-      </w:r>
-      <w:r>
-        <w:t xml:space="preserve"> katedrály.</w:t>
-      </w:r>
-    </w:p>
-    <w:p>
-      <w:pPr>
-        <w:pStyle w:val="Sloka"/>
-      </w:pPr>
-    </w:p>
-    <w:p>
-      <w:pPr>
-        <w:pStyle w:val="Sloka"/>
-      </w:pPr>
-      <w:r>
-        <w:t>Kam sázíš květy fialek, má v</w:t>
-      </w:r>
-      <w:r>
-        <w:t>í</w:t>
-      </w:r>
-      <w:r>
-        <w:t>lo,</w:t>
-      </w:r>
-    </w:p>
-    <w:p>
-      <w:pPr>
-        <w:pStyle w:val="Sloka"/>
-      </w:pPr>
-      <w:r>
-        <w:t xml:space="preserve">mé nitro, </w:t>
-      </w:r>
-      <w:r>
-        <w:t>co</w:t>
-      </w:r>
-      <w:r>
-        <w:t xml:space="preserve"> nitro, louka tebou rozrytá;</w:t>
-      </w:r>
-    </w:p>
-    <w:p>
-      <w:pPr>
-        <w:pStyle w:val="Sloka"/>
-      </w:pPr>
-      <w:r>
-        <w:t xml:space="preserve">pod </w:t>
-      </w:r>
-      <w:r>
-        <w:t>hlínou</w:t>
-      </w:r>
-      <w:r>
-        <w:t xml:space="preserve"> leží</w:t>
-      </w:r>
-      <w:r>
-        <w:t>, ač bar</w:t>
-      </w:r>
-      <w:r>
-        <w:t>e</w:t>
-      </w:r>
-      <w:r>
-        <w:t>vn</w:t>
-      </w:r>
-      <w:r>
-        <w:t>ě</w:t>
-      </w:r>
-      <w:r>
-        <w:t>j</w:t>
-      </w:r>
-      <w:r>
-        <w:t>ší</w:t>
-      </w:r>
-      <w:r>
-        <w:t xml:space="preserve"> bylo</w:t>
-      </w:r>
-      <w:r>
-        <w:t>.</w:t>
-      </w:r>
-    </w:p>
-    <w:p>
-      <w:pPr>
-        <w:pStyle w:val="Sloka"/>
-      </w:pPr>
-    </w:p>
-    <w:p>
-      <w:pPr>
-        <w:pStyle w:val="Sloka"/>
-      </w:pPr>
-      <w:r>
-        <w:t>V</w:t>
-      </w:r>
-      <w:r>
-        <w:t xml:space="preserve"> sín</w:t>
-      </w:r>
-      <w:r>
-        <w:t>ě</w:t>
-      </w:r>
-      <w:r>
-        <w:t xml:space="preserve"> les</w:t>
-      </w:r>
-      <w:r>
-        <w:t>ů</w:t>
-      </w:r>
-      <w:r>
-        <w:t xml:space="preserve"> mizívám, mizí všední světy,</w:t>
-      </w:r>
-    </w:p>
-    <w:p>
-      <w:pPr>
-        <w:pStyle w:val="Sloka"/>
-      </w:pPr>
-      <w:r>
-        <w:t>n</w:t>
-      </w:r>
-      <w:r>
-        <w:t xml:space="preserve">itro holé, </w:t>
-      </w:r>
-      <w:r>
-        <w:t>bolest</w:t>
-      </w:r>
-      <w:r>
-        <w:t xml:space="preserve"> </w:t>
-      </w:r>
-      <w:r>
-        <w:t xml:space="preserve">plná - </w:t>
-      </w:r>
-      <w:r>
-        <w:t xml:space="preserve"> </w:t>
+        <w:t xml:space="preserve">tebou </w:t>
       </w:r>
       <w:r>
         <w:t>prolitá</w:t>
@@ -17858,7 +17754,7 @@
                     <pic:cNvPicPr/>
                   </pic:nvPicPr>
                   <pic:blipFill>
-                    <a:blip r:embed="rId20" cstate="print">
+                    <a:blip r:embed="rId17" cstate="print">
                       <a:extLst>
                         <a:ext uri="{28A0092B-C50C-407E-A947-70E740481C1C}">
                           <a14:useLocalDpi xmlns:a14="http://schemas.microsoft.com/office/drawing/2010/main" val="0"/>
@@ -17890,6 +17786,7 @@
         <w:pStyle w:val="Sloka"/>
       </w:pPr>
       <w:r>
+        <w:lastRenderedPageBreak/>
         <w:br w:type="page"/>
       </w:r>
     </w:p>
@@ -17973,12 +17870,20 @@
         </w:rPr>
       </w:pPr>
       <w:r>
+        <w:rPr>
+          <w:rFonts w:ascii="Times New Roman" w:eastAsia="Times New Roman" w:hAnsi="Times New Roman" w:cs="Times New Roman"/>
+          <w:color w:val="000000"/>
+          <w:sz w:val="32"/>
+          <w:szCs w:val="32"/>
+          <w:lang w:eastAsia="cs-CZ"/>
+        </w:rPr>
         <w:br w:type="page"/>
       </w:r>
     </w:p>
     <w:p>
       <w:pPr>
         <w:spacing w:after="0" w:line="240" w:lineRule="auto"/>
+        <w:jc w:val="center"/>
         <w:rPr>
           <w:rFonts w:ascii="Times New Roman" w:eastAsia="Times New Roman" w:hAnsi="Times New Roman" w:cs="Times New Roman"/>
           <w:color w:val="000000"/>
@@ -18695,20 +18600,9 @@
         <w:t>krátkozraká religie</w:t>
       </w:r>
     </w:p>
-    <w:p>
-      <w:pPr>
-        <w:rPr>
-          <w:rFonts w:ascii="Times New Roman" w:eastAsia="Times New Roman" w:hAnsi="Times New Roman" w:cs="Times New Roman"/>
-          <w:color w:val="000000"/>
-          <w:sz w:val="32"/>
-          <w:szCs w:val="32"/>
-          <w:lang w:eastAsia="cs-CZ"/>
-        </w:rPr>
-      </w:pPr>
-    </w:p>
     <w:sectPr>
-      <w:footerReference w:type="default" r:id="rId21"/>
-      <w:pgSz w:w="12240" w:h="15840" w:code="1"/>
+      <w:footerReference w:type="default" r:id="rId18"/>
+      <w:pgSz w:w="5953" w:h="8391" w:code="70"/>
       <w:pgMar w:top="720" w:right="720" w:bottom="720" w:left="720" w:header="709" w:footer="709" w:gutter="0"/>
       <w:cols w:space="708"/>
       <w:docGrid w:linePitch="360"/>
@@ -21585,14 +21479,13 @@
     <w:basedOn w:val="Normln"/>
     <w:link w:val="SlokaChar"/>
     <w:qFormat/>
-    <w:rsid w:val="009C0B24"/>
+    <w:rsid w:val="00F96AB6"/>
     <w:pPr>
       <w:spacing w:after="0" w:line="240" w:lineRule="auto"/>
     </w:pPr>
     <w:rPr>
       <w:rFonts w:ascii="Times New Roman" w:eastAsia="Times New Roman" w:hAnsi="Times New Roman" w:cs="Times New Roman"/>
       <w:color w:val="000000"/>
-      <w:sz w:val="28"/>
       <w:szCs w:val="32"/>
       <w:lang w:eastAsia="cs-CZ"/>
     </w:rPr>
@@ -21601,11 +21494,10 @@
     <w:name w:val="Sloka Char"/>
     <w:basedOn w:val="Standardnpsmoodstavce"/>
     <w:link w:val="Sloka"/>
-    <w:rsid w:val="009C0B24"/>
+    <w:rsid w:val="00F96AB6"/>
     <w:rPr>
       <w:rFonts w:ascii="Times New Roman" w:eastAsia="Times New Roman" w:hAnsi="Times New Roman" w:cs="Times New Roman"/>
       <w:color w:val="000000"/>
-      <w:sz w:val="28"/>
       <w:szCs w:val="32"/>
       <w:lang w:eastAsia="cs-CZ"/>
     </w:rPr>

</xml_diff>